<commit_message>
Updated documentation and added support for padding of small payload
</commit_message>
<xml_diff>
--- a/bitvis_vip_hvvc_to_vvc_bridge/doc/internal_HVVC_to_VVC_Bridge_Implementation_Guide.docx
+++ b/bitvis_vip_hvvc_to_vvc_bridge/doc/internal_HVVC_to_VVC_Bridge_Implementation_Guide.docx
@@ -298,7 +298,13 @@
         <w:t xml:space="preserve"> level, </w:t>
       </w:r>
       <w:r>
-        <w:t>in this context referred to as the sub-VVC</w:t>
+        <w:t xml:space="preserve">in this context referred to </w:t>
+      </w:r>
+      <w:r>
+        <w:t xml:space="preserve">only as the </w:t>
+      </w:r>
+      <w:r>
+        <w:t>VVC</w:t>
       </w:r>
       <w:r>
         <w:t>.</w:t>
@@ -310,13 +316,7 @@
         <w:t xml:space="preserve">Communications between </w:t>
       </w:r>
       <w:r>
-        <w:t xml:space="preserve">the HVVC and </w:t>
-      </w:r>
-      <w:r>
-        <w:t>sub-</w:t>
-      </w:r>
-      <w:r>
-        <w:t>VVC is handled by the HVVC-to-VVC Bridge.</w:t>
+        <w:t>the HVVC and VVC is handled by the HVVC-to-VVC Bridge.</w:t>
       </w:r>
       <w:r>
         <w:t xml:space="preserve"> Data is transferred between the HVVC and HVVC-to-VVC Bridge on a common interface </w:t>
@@ -331,7 +331,7 @@
         <w:t>in the HVVC-to-VVC Bridge</w:t>
       </w:r>
       <w:r>
-        <w:t xml:space="preserve"> to/from the specific interface of the sub-VVC used</w:t>
+        <w:t xml:space="preserve"> to/from the specific interface of the VVC used</w:t>
       </w:r>
       <w:r>
         <w:t xml:space="preserve">. </w:t>
@@ -445,11 +445,9 @@
           <v:shape id="_x0000_i1025" type="#_x0000_t75" style="width:560.25pt;height:252pt" o:ole="">
             <v:imagedata r:id="rId9" o:title=""/>
           </v:shape>
-          <o:OLEObject Type="Embed" ProgID="AcroExch.Document.DC" ShapeID="_x0000_i1025" DrawAspect="Content" ObjectID="_1602500372" r:id="rId10"/>
+          <o:OLEObject Type="Embed" ProgID="AcroExch.Document.DC" ShapeID="_x0000_i1025" DrawAspect="Content" ObjectID="_1602570664" r:id="rId10"/>
         </w:object>
       </w:r>
-      <w:bookmarkStart w:id="0" w:name="_GoBack"/>
-      <w:bookmarkEnd w:id="0"/>
     </w:p>
     <w:p>
       <w:pPr>
@@ -891,7 +889,7 @@
                 <w:bCs/>
                 <w:sz w:val="15"/>
               </w:rPr>
-              <w:t>The operation of the sub VVC, e.g. RECEIVE or TRANSMIT</w:t>
+              <w:t>The operation of the VVC, e.g. RECEIVE or TRANSMIT</w:t>
             </w:r>
           </w:p>
         </w:tc>
@@ -1098,7 +1096,23 @@
                 <w:bCs/>
                 <w:sz w:val="15"/>
               </w:rPr>
-              <w:t>Data sent to sub VVC.</w:t>
+              <w:t xml:space="preserve">Data sent to </w:t>
+            </w:r>
+            <w:r>
+              <w:rPr>
+                <w:rFonts w:cs="Helvetica"/>
+                <w:bCs/>
+                <w:sz w:val="15"/>
+              </w:rPr>
+              <w:t xml:space="preserve">the </w:t>
+            </w:r>
+            <w:r>
+              <w:rPr>
+                <w:rFonts w:cs="Helvetica"/>
+                <w:bCs/>
+                <w:sz w:val="15"/>
+              </w:rPr>
+              <w:t>VVC.</w:t>
             </w:r>
           </w:p>
         </w:tc>
@@ -1773,15 +1787,28 @@
                 <w:bCs/>
                 <w:sz w:val="15"/>
               </w:rPr>
-              <w:t>Data received from sub VVC.</w:t>
+              <w:t>Data received from</w:t>
+            </w:r>
+            <w:r>
+              <w:rPr>
+                <w:rFonts w:cs="Helvetica"/>
+                <w:bCs/>
+                <w:sz w:val="15"/>
+              </w:rPr>
+              <w:t xml:space="preserve"> the</w:t>
+            </w:r>
+            <w:r>
+              <w:rPr>
+                <w:rFonts w:cs="Helvetica"/>
+                <w:bCs/>
+                <w:sz w:val="15"/>
+              </w:rPr>
+              <w:t xml:space="preserve"> VVC.</w:t>
             </w:r>
           </w:p>
         </w:tc>
       </w:tr>
     </w:tbl>
-    <w:p/>
-    <w:p/>
-    <w:p/>
     <w:p/>
     <w:p/>
     <w:p/>
@@ -2014,7 +2041,7 @@
               <w:rPr>
                 <w:sz w:val="15"/>
               </w:rPr>
-              <w:t>The interface of the sub-VVC.</w:t>
+              <w:t>The interface of the VVC.</w:t>
             </w:r>
           </w:p>
         </w:tc>
@@ -2132,7 +2159,7 @@
                 <w:bCs/>
                 <w:sz w:val="15"/>
               </w:rPr>
-              <w:t xml:space="preserve"> of the sub-VVC.</w:t>
+              <w:t xml:space="preserve"> of the VVC.</w:t>
             </w:r>
           </w:p>
         </w:tc>
@@ -2236,7 +2263,7 @@
                 <w:bCs/>
                 <w:sz w:val="15"/>
               </w:rPr>
-              <w:t>Channel of the sub-VVC.</w:t>
+              <w:t>Channel of the VVC.</w:t>
             </w:r>
           </w:p>
         </w:tc>
@@ -2451,13 +2478,22 @@
     <w:p/>
     <w:p/>
     <w:p/>
+    <w:p/>
+    <w:p/>
+    <w:p/>
     <w:p>
       <w:pPr>
         <w:pStyle w:val="Heading2"/>
       </w:pPr>
       <w:r>
         <w:lastRenderedPageBreak/>
-        <w:t>DUT IF field config</w:t>
+        <w:t xml:space="preserve">DUT </w:t>
+      </w:r>
+      <w:r>
+        <w:t>interface</w:t>
+      </w:r>
+      <w:r>
+        <w:t xml:space="preserve"> field config</w:t>
       </w:r>
       <w:r>
         <w:t>uration</w:t>
@@ -2465,7 +2501,7 @@
     </w:p>
     <w:p>
       <w:r>
-        <w:t>If the interface of the sub-VVC is address</w:t>
+        <w:t>If the interface of the VVC is address</w:t>
       </w:r>
       <w:r>
         <w:t>-</w:t>
@@ -3083,19 +3119,26 @@
         <w:t xml:space="preserve"> implemented in a case statement in the architecture.</w:t>
       </w:r>
       <w:r>
-        <w:t xml:space="preserve"> New sub-VVC interfaces are added here.</w:t>
+        <w:t xml:space="preserve"> New VVC interfaces are added here.</w:t>
       </w:r>
       <w:r>
         <w:t xml:space="preserve"> </w:t>
       </w:r>
-      <w:r>
-        <w:t>The implementation of SBI is shown as an example bellow. For non-</w:t>
-      </w:r>
-      <w:r>
-        <w:t>address-based</w:t>
-      </w:r>
-      <w:r>
-        <w:t xml:space="preserve"> interfaces </w:t>
+    </w:p>
+    <w:p>
+      <w:pPr>
+        <w:pStyle w:val="Heading2"/>
+      </w:pPr>
+      <w:r>
+        <w:t>Example</w:t>
+      </w:r>
+      <w:r>
+        <w:t xml:space="preserve"> of implementation of SBI interface</w:t>
+      </w:r>
+    </w:p>
+    <w:p>
+      <w:r>
+        <w:t xml:space="preserve">The implementation of SBI is shown as an example bellow. For non-address-based interfaces </w:t>
       </w:r>
       <w:proofErr w:type="spellStart"/>
       <w:r>
@@ -3106,14 +3149,7 @@
         <w:t xml:space="preserve"> is ignored.</w:t>
       </w:r>
     </w:p>
-    <w:p>
-      <w:pPr>
-        <w:pStyle w:val="Heading2"/>
-      </w:pPr>
-      <w:r>
-        <w:t>Example</w:t>
-      </w:r>
-    </w:p>
+    <w:p/>
     <w:p/>
     <w:p>
       <w:pPr>
@@ -4227,6 +4263,527 @@
         </w:rPr>
         <w:t>...</w:t>
       </w:r>
+    </w:p>
+    <w:p>
+      <w:pPr>
+        <w:pStyle w:val="Heading2"/>
+      </w:pPr>
+      <w:r>
+        <w:lastRenderedPageBreak/>
+        <w:t>Example of instantiation in HVVC</w:t>
+      </w:r>
+    </w:p>
+    <w:p>
+      <w:r>
+        <w:t xml:space="preserve">The example bellow shows an instantiation of the HVVC-to-VVC Bridge in an HVVC. </w:t>
+      </w:r>
+      <w:r>
+        <w:t xml:space="preserve">The generics that might change in each instantiation of the HVVC, in this example the ones named GC_* on the </w:t>
+      </w:r>
+      <w:proofErr w:type="gramStart"/>
+      <w:r>
+        <w:t>right hand</w:t>
+      </w:r>
+      <w:proofErr w:type="gramEnd"/>
+      <w:r>
+        <w:t xml:space="preserve"> side of the generic map, are passed on through the HVVC from the test harness/test bench.</w:t>
+      </w:r>
+    </w:p>
+    <w:p/>
+    <w:p>
+      <w:pPr>
+        <w:rPr>
+          <w:rFonts w:ascii="Courier New" w:hAnsi="Courier New" w:cs="Courier New"/>
+          <w:szCs w:val="18"/>
+        </w:rPr>
+      </w:pPr>
+      <w:r>
+        <w:rPr>
+          <w:rFonts w:ascii="Courier New" w:hAnsi="Courier New" w:cs="Courier New"/>
+          <w:szCs w:val="18"/>
+        </w:rPr>
+        <w:t>...</w:t>
+      </w:r>
+    </w:p>
+    <w:p>
+      <w:pPr>
+        <w:rPr>
+          <w:rFonts w:ascii="Courier New" w:hAnsi="Courier New" w:cs="Courier New"/>
+          <w:szCs w:val="18"/>
+        </w:rPr>
+      </w:pPr>
+    </w:p>
+    <w:p>
+      <w:pPr>
+        <w:rPr>
+          <w:rFonts w:ascii="Courier New" w:hAnsi="Courier New" w:cs="Courier New"/>
+          <w:szCs w:val="18"/>
+        </w:rPr>
+      </w:pPr>
+      <w:proofErr w:type="spellStart"/>
+      <w:r>
+        <w:rPr>
+          <w:rFonts w:ascii="Courier New" w:hAnsi="Courier New" w:cs="Courier New"/>
+          <w:szCs w:val="18"/>
+        </w:rPr>
+        <w:t>i_hvvc_to_vvc_</w:t>
+      </w:r>
+      <w:proofErr w:type="gramStart"/>
+      <w:r>
+        <w:rPr>
+          <w:rFonts w:ascii="Courier New" w:hAnsi="Courier New" w:cs="Courier New"/>
+          <w:szCs w:val="18"/>
+        </w:rPr>
+        <w:t>bridge</w:t>
+      </w:r>
+      <w:proofErr w:type="spellEnd"/>
+      <w:r>
+        <w:rPr>
+          <w:rFonts w:ascii="Courier New" w:hAnsi="Courier New" w:cs="Courier New"/>
+          <w:szCs w:val="18"/>
+        </w:rPr>
+        <w:t xml:space="preserve"> :</w:t>
+      </w:r>
+      <w:proofErr w:type="gramEnd"/>
+      <w:r>
+        <w:rPr>
+          <w:rFonts w:ascii="Courier New" w:hAnsi="Courier New" w:cs="Courier New"/>
+          <w:szCs w:val="18"/>
+        </w:rPr>
+        <w:t xml:space="preserve"> entity </w:t>
+      </w:r>
+      <w:proofErr w:type="spellStart"/>
+      <w:r>
+        <w:rPr>
+          <w:rFonts w:ascii="Courier New" w:hAnsi="Courier New" w:cs="Courier New"/>
+          <w:szCs w:val="18"/>
+        </w:rPr>
+        <w:t>bitvis_vip_hvvc_to_vvc_bridge.hvvc_to_vvc_bridge</w:t>
+      </w:r>
+      <w:proofErr w:type="spellEnd"/>
+    </w:p>
+    <w:p>
+      <w:pPr>
+        <w:rPr>
+          <w:rFonts w:ascii="Courier New" w:hAnsi="Courier New" w:cs="Courier New"/>
+          <w:szCs w:val="18"/>
+        </w:rPr>
+      </w:pPr>
+      <w:r>
+        <w:rPr>
+          <w:rFonts w:ascii="Courier New" w:hAnsi="Courier New" w:cs="Courier New"/>
+          <w:szCs w:val="18"/>
+        </w:rPr>
+        <w:t xml:space="preserve">  generic </w:t>
+      </w:r>
+      <w:proofErr w:type="gramStart"/>
+      <w:r>
+        <w:rPr>
+          <w:rFonts w:ascii="Courier New" w:hAnsi="Courier New" w:cs="Courier New"/>
+          <w:szCs w:val="18"/>
+        </w:rPr>
+        <w:t>map(</w:t>
+      </w:r>
+      <w:proofErr w:type="gramEnd"/>
+    </w:p>
+    <w:p>
+      <w:pPr>
+        <w:rPr>
+          <w:rFonts w:ascii="Courier New" w:hAnsi="Courier New" w:cs="Courier New"/>
+          <w:szCs w:val="18"/>
+        </w:rPr>
+      </w:pPr>
+      <w:r>
+        <w:rPr>
+          <w:rFonts w:ascii="Courier New" w:hAnsi="Courier New" w:cs="Courier New"/>
+          <w:szCs w:val="18"/>
+        </w:rPr>
+        <w:t xml:space="preserve">    GC_INTERFACE           =&gt; GC_INTERFACE,</w:t>
+      </w:r>
+    </w:p>
+    <w:p>
+      <w:pPr>
+        <w:rPr>
+          <w:rFonts w:ascii="Courier New" w:hAnsi="Courier New" w:cs="Courier New"/>
+          <w:szCs w:val="18"/>
+        </w:rPr>
+      </w:pPr>
+      <w:r>
+        <w:rPr>
+          <w:rFonts w:ascii="Courier New" w:hAnsi="Courier New" w:cs="Courier New"/>
+          <w:szCs w:val="18"/>
+        </w:rPr>
+        <w:t xml:space="preserve">    GC_INSTANCE_IDX        =&gt; GC_VVC_INSTANCE_IDX,</w:t>
+      </w:r>
+    </w:p>
+    <w:p>
+      <w:pPr>
+        <w:rPr>
+          <w:rFonts w:ascii="Courier New" w:hAnsi="Courier New" w:cs="Courier New"/>
+          <w:szCs w:val="18"/>
+        </w:rPr>
+      </w:pPr>
+      <w:r>
+        <w:rPr>
+          <w:rFonts w:ascii="Courier New" w:hAnsi="Courier New" w:cs="Courier New"/>
+          <w:szCs w:val="18"/>
+        </w:rPr>
+        <w:t xml:space="preserve">    GC_CHANNEL             =&gt; C_CHANNEL,</w:t>
+      </w:r>
+    </w:p>
+    <w:p>
+      <w:pPr>
+        <w:rPr>
+          <w:rFonts w:ascii="Courier New" w:hAnsi="Courier New" w:cs="Courier New"/>
+          <w:szCs w:val="18"/>
+        </w:rPr>
+      </w:pPr>
+      <w:r>
+        <w:rPr>
+          <w:rFonts w:ascii="Courier New" w:hAnsi="Courier New" w:cs="Courier New"/>
+          <w:szCs w:val="18"/>
+        </w:rPr>
+        <w:t xml:space="preserve">    GC_DUT_IF_FIELD_CONFIG =&gt; GC_DUT_IF_FIELD_CONFIG,</w:t>
+      </w:r>
+    </w:p>
+    <w:p>
+      <w:pPr>
+        <w:rPr>
+          <w:rFonts w:ascii="Courier New" w:hAnsi="Courier New" w:cs="Courier New"/>
+          <w:szCs w:val="18"/>
+        </w:rPr>
+      </w:pPr>
+      <w:r>
+        <w:rPr>
+          <w:rFonts w:ascii="Courier New" w:hAnsi="Courier New" w:cs="Courier New"/>
+          <w:szCs w:val="18"/>
+        </w:rPr>
+        <w:t xml:space="preserve">    GC_MAX_NUM_BYTES       =&gt; C_MAX_PACKET_LENGTH,</w:t>
+      </w:r>
+    </w:p>
+    <w:p>
+      <w:pPr>
+        <w:rPr>
+          <w:rFonts w:ascii="Courier New" w:hAnsi="Courier New" w:cs="Courier New"/>
+          <w:szCs w:val="18"/>
+        </w:rPr>
+      </w:pPr>
+      <w:r>
+        <w:rPr>
+          <w:rFonts w:ascii="Courier New" w:hAnsi="Courier New" w:cs="Courier New"/>
+          <w:szCs w:val="18"/>
+        </w:rPr>
+        <w:t xml:space="preserve">    GC_SCOPE               =&gt; C_SCOPE</w:t>
+      </w:r>
+    </w:p>
+    <w:p>
+      <w:pPr>
+        <w:rPr>
+          <w:rFonts w:ascii="Courier New" w:hAnsi="Courier New" w:cs="Courier New"/>
+          <w:szCs w:val="18"/>
+        </w:rPr>
+      </w:pPr>
+      <w:r>
+        <w:rPr>
+          <w:rFonts w:ascii="Courier New" w:hAnsi="Courier New" w:cs="Courier New"/>
+          <w:szCs w:val="18"/>
+        </w:rPr>
+        <w:t xml:space="preserve">  )</w:t>
+      </w:r>
+    </w:p>
+    <w:p>
+      <w:pPr>
+        <w:rPr>
+          <w:rFonts w:ascii="Courier New" w:hAnsi="Courier New" w:cs="Courier New"/>
+          <w:szCs w:val="18"/>
+        </w:rPr>
+      </w:pPr>
+      <w:r>
+        <w:rPr>
+          <w:rFonts w:ascii="Courier New" w:hAnsi="Courier New" w:cs="Courier New"/>
+          <w:szCs w:val="18"/>
+        </w:rPr>
+        <w:t xml:space="preserve">  port </w:t>
+      </w:r>
+      <w:proofErr w:type="gramStart"/>
+      <w:r>
+        <w:rPr>
+          <w:rFonts w:ascii="Courier New" w:hAnsi="Courier New" w:cs="Courier New"/>
+          <w:szCs w:val="18"/>
+        </w:rPr>
+        <w:t>map(</w:t>
+      </w:r>
+      <w:proofErr w:type="gramEnd"/>
+    </w:p>
+    <w:p>
+      <w:pPr>
+        <w:rPr>
+          <w:rFonts w:ascii="Courier New" w:hAnsi="Courier New" w:cs="Courier New"/>
+          <w:szCs w:val="18"/>
+        </w:rPr>
+      </w:pPr>
+      <w:r>
+        <w:rPr>
+          <w:rFonts w:ascii="Courier New" w:hAnsi="Courier New" w:cs="Courier New"/>
+          <w:szCs w:val="18"/>
+        </w:rPr>
+        <w:t xml:space="preserve">    </w:t>
+      </w:r>
+      <w:proofErr w:type="spellStart"/>
+      <w:r>
+        <w:rPr>
+          <w:rFonts w:ascii="Courier New" w:hAnsi="Courier New" w:cs="Courier New"/>
+          <w:szCs w:val="18"/>
+        </w:rPr>
+        <w:t>hvvc_to_bridge</w:t>
+      </w:r>
+      <w:proofErr w:type="spellEnd"/>
+      <w:r>
+        <w:rPr>
+          <w:rFonts w:ascii="Courier New" w:hAnsi="Courier New" w:cs="Courier New"/>
+          <w:szCs w:val="18"/>
+        </w:rPr>
+        <w:t xml:space="preserve"> =&gt; </w:t>
+      </w:r>
+      <w:proofErr w:type="spellStart"/>
+      <w:r>
+        <w:rPr>
+          <w:rFonts w:ascii="Courier New" w:hAnsi="Courier New" w:cs="Courier New"/>
+          <w:szCs w:val="18"/>
+        </w:rPr>
+        <w:t>hvvc_to_bridge</w:t>
+      </w:r>
+      <w:proofErr w:type="spellEnd"/>
+      <w:r>
+        <w:rPr>
+          <w:rFonts w:ascii="Courier New" w:hAnsi="Courier New" w:cs="Courier New"/>
+          <w:szCs w:val="18"/>
+        </w:rPr>
+        <w:t>,</w:t>
+      </w:r>
+    </w:p>
+    <w:p>
+      <w:pPr>
+        <w:rPr>
+          <w:rFonts w:ascii="Courier New" w:hAnsi="Courier New" w:cs="Courier New"/>
+          <w:szCs w:val="18"/>
+        </w:rPr>
+      </w:pPr>
+      <w:r>
+        <w:rPr>
+          <w:rFonts w:ascii="Courier New" w:hAnsi="Courier New" w:cs="Courier New"/>
+          <w:szCs w:val="18"/>
+        </w:rPr>
+        <w:t xml:space="preserve">    </w:t>
+      </w:r>
+      <w:proofErr w:type="spellStart"/>
+      <w:r>
+        <w:rPr>
+          <w:rFonts w:ascii="Courier New" w:hAnsi="Courier New" w:cs="Courier New"/>
+          <w:szCs w:val="18"/>
+        </w:rPr>
+        <w:t>bridge_to_hvvc</w:t>
+      </w:r>
+      <w:proofErr w:type="spellEnd"/>
+      <w:r>
+        <w:rPr>
+          <w:rFonts w:ascii="Courier New" w:hAnsi="Courier New" w:cs="Courier New"/>
+          <w:szCs w:val="18"/>
+        </w:rPr>
+        <w:t xml:space="preserve"> =&gt; </w:t>
+      </w:r>
+      <w:proofErr w:type="spellStart"/>
+      <w:r>
+        <w:rPr>
+          <w:rFonts w:ascii="Courier New" w:hAnsi="Courier New" w:cs="Courier New"/>
+          <w:szCs w:val="18"/>
+        </w:rPr>
+        <w:t>bridge_to_hvvc</w:t>
+      </w:r>
+      <w:proofErr w:type="spellEnd"/>
+    </w:p>
+    <w:p>
+      <w:pPr>
+        <w:rPr>
+          <w:rFonts w:ascii="Courier New" w:hAnsi="Courier New" w:cs="Courier New"/>
+          <w:szCs w:val="18"/>
+        </w:rPr>
+      </w:pPr>
+      <w:r>
+        <w:rPr>
+          <w:rFonts w:ascii="Courier New" w:hAnsi="Courier New" w:cs="Courier New"/>
+          <w:szCs w:val="18"/>
+        </w:rPr>
+        <w:t xml:space="preserve">  );</w:t>
+      </w:r>
+    </w:p>
+    <w:p>
+      <w:pPr>
+        <w:rPr>
+          <w:rFonts w:ascii="Courier New" w:hAnsi="Courier New" w:cs="Courier New"/>
+          <w:szCs w:val="18"/>
+        </w:rPr>
+      </w:pPr>
+    </w:p>
+    <w:p>
+      <w:pPr>
+        <w:rPr>
+          <w:rFonts w:ascii="Courier New" w:hAnsi="Courier New" w:cs="Courier New"/>
+          <w:szCs w:val="18"/>
+        </w:rPr>
+      </w:pPr>
+      <w:r>
+        <w:rPr>
+          <w:rFonts w:ascii="Courier New" w:hAnsi="Courier New" w:cs="Courier New"/>
+          <w:szCs w:val="18"/>
+        </w:rPr>
+        <w:t>...</w:t>
+      </w:r>
+    </w:p>
+    <w:p/>
+    <w:p>
+      <w:pPr>
+        <w:rPr>
+          <w:rFonts w:ascii="Courier New" w:hAnsi="Courier New" w:cs="Courier New"/>
+          <w:szCs w:val="18"/>
+        </w:rPr>
+      </w:pPr>
+    </w:p>
+    <w:p>
+      <w:pPr>
+        <w:rPr>
+          <w:rFonts w:ascii="Courier New" w:hAnsi="Courier New" w:cs="Courier New"/>
+          <w:szCs w:val="18"/>
+        </w:rPr>
+      </w:pPr>
+    </w:p>
+    <w:p>
+      <w:pPr>
+        <w:rPr>
+          <w:rFonts w:ascii="Courier New" w:hAnsi="Courier New" w:cs="Courier New"/>
+          <w:szCs w:val="18"/>
+        </w:rPr>
+      </w:pPr>
+    </w:p>
+    <w:p>
+      <w:pPr>
+        <w:rPr>
+          <w:rFonts w:ascii="Courier New" w:hAnsi="Courier New" w:cs="Courier New"/>
+          <w:szCs w:val="18"/>
+        </w:rPr>
+      </w:pPr>
+    </w:p>
+    <w:p>
+      <w:pPr>
+        <w:rPr>
+          <w:rFonts w:ascii="Courier New" w:hAnsi="Courier New" w:cs="Courier New"/>
+          <w:szCs w:val="18"/>
+        </w:rPr>
+      </w:pPr>
+    </w:p>
+    <w:p>
+      <w:pPr>
+        <w:rPr>
+          <w:rFonts w:ascii="Courier New" w:hAnsi="Courier New" w:cs="Courier New"/>
+          <w:szCs w:val="18"/>
+        </w:rPr>
+      </w:pPr>
+    </w:p>
+    <w:p>
+      <w:pPr>
+        <w:rPr>
+          <w:rFonts w:ascii="Courier New" w:hAnsi="Courier New" w:cs="Courier New"/>
+          <w:szCs w:val="18"/>
+        </w:rPr>
+      </w:pPr>
+    </w:p>
+    <w:p>
+      <w:pPr>
+        <w:rPr>
+          <w:rFonts w:ascii="Courier New" w:hAnsi="Courier New" w:cs="Courier New"/>
+          <w:szCs w:val="18"/>
+        </w:rPr>
+      </w:pPr>
+    </w:p>
+    <w:p>
+      <w:pPr>
+        <w:rPr>
+          <w:rFonts w:ascii="Courier New" w:hAnsi="Courier New" w:cs="Courier New"/>
+          <w:szCs w:val="18"/>
+        </w:rPr>
+      </w:pPr>
+    </w:p>
+    <w:p>
+      <w:pPr>
+        <w:rPr>
+          <w:rFonts w:ascii="Courier New" w:hAnsi="Courier New" w:cs="Courier New"/>
+          <w:szCs w:val="18"/>
+        </w:rPr>
+      </w:pPr>
+    </w:p>
+    <w:p>
+      <w:pPr>
+        <w:rPr>
+          <w:rFonts w:ascii="Courier New" w:hAnsi="Courier New" w:cs="Courier New"/>
+          <w:szCs w:val="18"/>
+        </w:rPr>
+      </w:pPr>
+    </w:p>
+    <w:p>
+      <w:pPr>
+        <w:rPr>
+          <w:rFonts w:ascii="Courier New" w:hAnsi="Courier New" w:cs="Courier New"/>
+          <w:szCs w:val="18"/>
+        </w:rPr>
+      </w:pPr>
+    </w:p>
+    <w:p>
+      <w:pPr>
+        <w:rPr>
+          <w:rFonts w:ascii="Courier New" w:hAnsi="Courier New" w:cs="Courier New"/>
+          <w:szCs w:val="18"/>
+        </w:rPr>
+      </w:pPr>
+    </w:p>
+    <w:p>
+      <w:pPr>
+        <w:rPr>
+          <w:rFonts w:ascii="Courier New" w:hAnsi="Courier New" w:cs="Courier New"/>
+          <w:szCs w:val="18"/>
+        </w:rPr>
+      </w:pPr>
+    </w:p>
+    <w:p>
+      <w:pPr>
+        <w:rPr>
+          <w:rFonts w:ascii="Courier New" w:hAnsi="Courier New" w:cs="Courier New"/>
+          <w:szCs w:val="18"/>
+        </w:rPr>
+      </w:pPr>
+    </w:p>
+    <w:p>
+      <w:pPr>
+        <w:rPr>
+          <w:rFonts w:ascii="Courier New" w:hAnsi="Courier New" w:cs="Courier New"/>
+          <w:szCs w:val="18"/>
+        </w:rPr>
+      </w:pPr>
+    </w:p>
+    <w:p>
+      <w:pPr>
+        <w:rPr>
+          <w:rFonts w:ascii="Courier New" w:hAnsi="Courier New" w:cs="Courier New"/>
+          <w:szCs w:val="18"/>
+        </w:rPr>
+      </w:pPr>
+    </w:p>
+    <w:p>
+      <w:pPr>
+        <w:rPr>
+          <w:rFonts w:ascii="Courier New" w:hAnsi="Courier New" w:cs="Courier New"/>
+          <w:szCs w:val="18"/>
+        </w:rPr>
+      </w:pPr>
     </w:p>
     <w:p>
       <w:pPr>
@@ -4274,8 +4831,8 @@
         <w:tblLook w:val="04A0" w:firstRow="1" w:lastRow="0" w:firstColumn="1" w:lastColumn="0" w:noHBand="0" w:noVBand="1"/>
       </w:tblPr>
       <w:tblGrid>
-        <w:gridCol w:w="2818"/>
-        <w:gridCol w:w="12078"/>
+        <w:gridCol w:w="2822"/>
+        <w:gridCol w:w="12074"/>
       </w:tblGrid>
       <w:tr>
         <w:trPr>
@@ -4609,7 +5166,7 @@
                 <w:b/>
                 <w:szCs w:val="14"/>
               </w:rPr>
-              <w:t>sub</w:t>
+              <w:t>bridge</w:t>
             </w:r>
             <w:proofErr w:type="spellEnd"/>
             <w:r>
@@ -4680,7 +5237,7 @@
                 <w:b/>
                 <w:sz w:val="16"/>
               </w:rPr>
-              <w:t>sub</w:t>
+              <w:t>bridge</w:t>
             </w:r>
             <w:proofErr w:type="spellEnd"/>
             <w:r>
@@ -4811,7 +5368,7 @@
                 <w:b/>
                 <w:sz w:val="16"/>
               </w:rPr>
-              <w:t>sub</w:t>
+              <w:t>bridge</w:t>
             </w:r>
             <w:proofErr w:type="spellEnd"/>
             <w:r>
@@ -5049,7 +5606,7 @@
                 <w:sz w:val="15"/>
                 <w:szCs w:val="15"/>
               </w:rPr>
-              <w:t>sub</w:t>
+              <w:t>bridge</w:t>
             </w:r>
             <w:proofErr w:type="spellEnd"/>
             <w:r>
@@ -5214,7 +5771,7 @@
                 <w:sz w:val="15"/>
                 <w:szCs w:val="15"/>
               </w:rPr>
-              <w:t>sub</w:t>
+              <w:t>bridge</w:t>
             </w:r>
             <w:proofErr w:type="spellEnd"/>
             <w:r>
@@ -5350,7 +5907,7 @@
                 <w:b/>
                 <w:szCs w:val="14"/>
               </w:rPr>
-              <w:t>sub</w:t>
+              <w:t>bridge</w:t>
             </w:r>
             <w:proofErr w:type="spellEnd"/>
             <w:r>
@@ -5421,7 +5978,7 @@
                 <w:b/>
                 <w:sz w:val="16"/>
               </w:rPr>
-              <w:t>sub</w:t>
+              <w:t>bridge</w:t>
             </w:r>
             <w:proofErr w:type="spellEnd"/>
             <w:r>
@@ -5594,7 +6151,7 @@
                 <w:b/>
                 <w:sz w:val="16"/>
               </w:rPr>
-              <w:t>sub</w:t>
+              <w:t>bridge</w:t>
             </w:r>
             <w:proofErr w:type="spellEnd"/>
             <w:r>
@@ -5828,6 +6385,22 @@
               </w:rPr>
               <w:t xml:space="preserve">    </w:t>
             </w:r>
+            <w:r>
+              <w:rPr>
+                <w:rFonts w:ascii="Courier New" w:hAnsi="Courier New" w:cs="Courier New"/>
+                <w:sz w:val="15"/>
+                <w:szCs w:val="15"/>
+              </w:rPr>
+              <w:t xml:space="preserve">-- </w:t>
+            </w:r>
+            <w:r>
+              <w:rPr>
+                <w:rFonts w:ascii="Courier New" w:hAnsi="Courier New" w:cs="Courier New"/>
+                <w:sz w:val="15"/>
+                <w:szCs w:val="15"/>
+              </w:rPr>
+              <w:t xml:space="preserve">Transmit byte array </w:t>
+            </w:r>
             <w:proofErr w:type="spellStart"/>
             <w:r>
               <w:rPr>
@@ -5835,155 +6408,9 @@
                 <w:sz w:val="15"/>
                 <w:szCs w:val="15"/>
               </w:rPr>
-              <w:t>blocking_</w:t>
-            </w:r>
-            <w:r>
-              <w:rPr>
-                <w:rFonts w:ascii="Courier New" w:hAnsi="Courier New" w:cs="Courier New"/>
-                <w:sz w:val="15"/>
-                <w:szCs w:val="15"/>
-              </w:rPr>
-              <w:t>s</w:t>
-            </w:r>
-            <w:r>
-              <w:rPr>
-                <w:rFonts w:ascii="Courier New" w:hAnsi="Courier New" w:cs="Courier New"/>
-                <w:sz w:val="15"/>
-                <w:szCs w:val="15"/>
-              </w:rPr>
-              <w:t>end_to_</w:t>
-            </w:r>
-            <w:proofErr w:type="gramStart"/>
-            <w:r>
-              <w:rPr>
-                <w:rFonts w:ascii="Courier New" w:hAnsi="Courier New" w:cs="Courier New"/>
-                <w:sz w:val="15"/>
-                <w:szCs w:val="15"/>
-              </w:rPr>
-              <w:t>sub</w:t>
+              <w:t>v_transmit_bytes</w:t>
             </w:r>
             <w:proofErr w:type="spellEnd"/>
-            <w:r>
-              <w:rPr>
-                <w:rFonts w:ascii="Courier New" w:hAnsi="Courier New" w:cs="Courier New"/>
-                <w:sz w:val="15"/>
-                <w:szCs w:val="15"/>
-              </w:rPr>
-              <w:t>(</w:t>
-            </w:r>
-            <w:proofErr w:type="spellStart"/>
-            <w:proofErr w:type="gramEnd"/>
-            <w:r>
-              <w:rPr>
-                <w:rFonts w:ascii="Courier New" w:hAnsi="Courier New" w:cs="Courier New"/>
-                <w:sz w:val="15"/>
-                <w:szCs w:val="15"/>
-              </w:rPr>
-              <w:t>hvvc_to_bridge</w:t>
-            </w:r>
-            <w:proofErr w:type="spellEnd"/>
-            <w:r>
-              <w:rPr>
-                <w:rFonts w:ascii="Courier New" w:hAnsi="Courier New" w:cs="Courier New"/>
-                <w:sz w:val="15"/>
-                <w:szCs w:val="15"/>
-              </w:rPr>
-              <w:t xml:space="preserve">, </w:t>
-            </w:r>
-            <w:proofErr w:type="spellStart"/>
-            <w:r>
-              <w:rPr>
-                <w:rFonts w:ascii="Courier New" w:hAnsi="Courier New" w:cs="Courier New"/>
-                <w:sz w:val="15"/>
-                <w:szCs w:val="15"/>
-              </w:rPr>
-              <w:t>bridge_to_hvvc</w:t>
-            </w:r>
-            <w:proofErr w:type="spellEnd"/>
-            <w:r>
-              <w:rPr>
-                <w:rFonts w:ascii="Courier New" w:hAnsi="Courier New" w:cs="Courier New"/>
-                <w:sz w:val="15"/>
-                <w:szCs w:val="15"/>
-              </w:rPr>
-              <w:t>, TRANSMIT</w:t>
-            </w:r>
-            <w:r>
-              <w:rPr>
-                <w:rFonts w:ascii="Courier New" w:hAnsi="Courier New" w:cs="Courier New"/>
-                <w:sz w:val="15"/>
-                <w:szCs w:val="15"/>
-              </w:rPr>
-              <w:t xml:space="preserve">, </w:t>
-            </w:r>
-            <w:proofErr w:type="spellStart"/>
-            <w:r>
-              <w:rPr>
-                <w:rFonts w:ascii="Courier New" w:hAnsi="Courier New" w:cs="Courier New"/>
-                <w:sz w:val="15"/>
-                <w:szCs w:val="15"/>
-              </w:rPr>
-              <w:t>v_transmit_bytes</w:t>
-            </w:r>
-            <w:proofErr w:type="spellEnd"/>
-            <w:r>
-              <w:rPr>
-                <w:rFonts w:ascii="Courier New" w:hAnsi="Courier New" w:cs="Courier New"/>
-                <w:sz w:val="15"/>
-                <w:szCs w:val="15"/>
-              </w:rPr>
-              <w:t xml:space="preserve">, </w:t>
-            </w:r>
-            <w:r>
-              <w:rPr>
-                <w:rFonts w:ascii="Courier New" w:hAnsi="Courier New" w:cs="Courier New"/>
-                <w:sz w:val="15"/>
-                <w:szCs w:val="15"/>
-              </w:rPr>
-              <w:t>0</w:t>
-            </w:r>
-            <w:r>
-              <w:rPr>
-                <w:rFonts w:ascii="Courier New" w:hAnsi="Courier New" w:cs="Courier New"/>
-                <w:sz w:val="15"/>
-                <w:szCs w:val="15"/>
-              </w:rPr>
-              <w:t xml:space="preserve">, </w:t>
-            </w:r>
-            <w:r>
-              <w:rPr>
-                <w:rFonts w:ascii="Courier New" w:hAnsi="Courier New" w:cs="Courier New"/>
-                <w:sz w:val="15"/>
-                <w:szCs w:val="15"/>
-              </w:rPr>
-              <w:t xml:space="preserve">0, </w:t>
-            </w:r>
-            <w:proofErr w:type="spellStart"/>
-            <w:r>
-              <w:rPr>
-                <w:rFonts w:ascii="Courier New" w:hAnsi="Courier New" w:cs="Courier New"/>
-                <w:sz w:val="15"/>
-                <w:szCs w:val="15"/>
-              </w:rPr>
-              <w:t>v_msg_id_panel</w:t>
-            </w:r>
-            <w:proofErr w:type="spellEnd"/>
-            <w:r>
-              <w:rPr>
-                <w:rFonts w:ascii="Courier New" w:hAnsi="Courier New" w:cs="Courier New"/>
-                <w:sz w:val="15"/>
-                <w:szCs w:val="15"/>
-              </w:rPr>
-              <w:t>);</w:t>
-            </w:r>
-            <w:r>
-              <w:rPr>
-                <w:rFonts w:ascii="Courier New" w:hAnsi="Courier New" w:cs="Courier New"/>
-                <w:sz w:val="15"/>
-                <w:szCs w:val="15"/>
-              </w:rPr>
-              <w:t xml:space="preserve"> -- Transmit byte array</w:t>
-            </w:r>
           </w:p>
           <w:p>
             <w:pPr>
@@ -6003,7 +6430,7 @@
                 <w:sz w:val="15"/>
                 <w:szCs w:val="15"/>
               </w:rPr>
-              <w:t xml:space="preserve">                                                                                                            -- </w:t>
+              <w:t xml:space="preserve">    </w:t>
             </w:r>
             <w:proofErr w:type="spellStart"/>
             <w:r>
@@ -6012,9 +6439,155 @@
                 <w:sz w:val="15"/>
                 <w:szCs w:val="15"/>
               </w:rPr>
+              <w:t>blocking_</w:t>
+            </w:r>
+            <w:r>
+              <w:rPr>
+                <w:rFonts w:ascii="Courier New" w:hAnsi="Courier New" w:cs="Courier New"/>
+                <w:sz w:val="15"/>
+                <w:szCs w:val="15"/>
+              </w:rPr>
+              <w:t>s</w:t>
+            </w:r>
+            <w:r>
+              <w:rPr>
+                <w:rFonts w:ascii="Courier New" w:hAnsi="Courier New" w:cs="Courier New"/>
+                <w:sz w:val="15"/>
+                <w:szCs w:val="15"/>
+              </w:rPr>
+              <w:t>end_to_</w:t>
+            </w:r>
+            <w:proofErr w:type="gramStart"/>
+            <w:r>
+              <w:rPr>
+                <w:rFonts w:ascii="Courier New" w:hAnsi="Courier New" w:cs="Courier New"/>
+                <w:sz w:val="15"/>
+                <w:szCs w:val="15"/>
+              </w:rPr>
+              <w:t>bridge</w:t>
+            </w:r>
+            <w:proofErr w:type="spellEnd"/>
+            <w:r>
+              <w:rPr>
+                <w:rFonts w:ascii="Courier New" w:hAnsi="Courier New" w:cs="Courier New"/>
+                <w:sz w:val="15"/>
+                <w:szCs w:val="15"/>
+              </w:rPr>
+              <w:t>(</w:t>
+            </w:r>
+            <w:proofErr w:type="spellStart"/>
+            <w:proofErr w:type="gramEnd"/>
+            <w:r>
+              <w:rPr>
+                <w:rFonts w:ascii="Courier New" w:hAnsi="Courier New" w:cs="Courier New"/>
+                <w:sz w:val="15"/>
+                <w:szCs w:val="15"/>
+              </w:rPr>
+              <w:t>hvvc_to_bridge</w:t>
+            </w:r>
+            <w:proofErr w:type="spellEnd"/>
+            <w:r>
+              <w:rPr>
+                <w:rFonts w:ascii="Courier New" w:hAnsi="Courier New" w:cs="Courier New"/>
+                <w:sz w:val="15"/>
+                <w:szCs w:val="15"/>
+              </w:rPr>
+              <w:t xml:space="preserve">, </w:t>
+            </w:r>
+            <w:proofErr w:type="spellStart"/>
+            <w:r>
+              <w:rPr>
+                <w:rFonts w:ascii="Courier New" w:hAnsi="Courier New" w:cs="Courier New"/>
+                <w:sz w:val="15"/>
+                <w:szCs w:val="15"/>
+              </w:rPr>
+              <w:t>bridge_to_hvvc</w:t>
+            </w:r>
+            <w:proofErr w:type="spellEnd"/>
+            <w:r>
+              <w:rPr>
+                <w:rFonts w:ascii="Courier New" w:hAnsi="Courier New" w:cs="Courier New"/>
+                <w:sz w:val="15"/>
+                <w:szCs w:val="15"/>
+              </w:rPr>
+              <w:t>, TRANSMIT</w:t>
+            </w:r>
+            <w:r>
+              <w:rPr>
+                <w:rFonts w:ascii="Courier New" w:hAnsi="Courier New" w:cs="Courier New"/>
+                <w:sz w:val="15"/>
+                <w:szCs w:val="15"/>
+              </w:rPr>
+              <w:t xml:space="preserve">, </w:t>
+            </w:r>
+            <w:proofErr w:type="spellStart"/>
+            <w:r>
+              <w:rPr>
+                <w:rFonts w:ascii="Courier New" w:hAnsi="Courier New" w:cs="Courier New"/>
+                <w:sz w:val="15"/>
+                <w:szCs w:val="15"/>
+              </w:rPr>
               <w:t>v_transmit_bytes</w:t>
             </w:r>
             <w:proofErr w:type="spellEnd"/>
+            <w:r>
+              <w:rPr>
+                <w:rFonts w:ascii="Courier New" w:hAnsi="Courier New" w:cs="Courier New"/>
+                <w:sz w:val="15"/>
+                <w:szCs w:val="15"/>
+              </w:rPr>
+              <w:t xml:space="preserve">, </w:t>
+            </w:r>
+            <w:r>
+              <w:rPr>
+                <w:rFonts w:ascii="Courier New" w:hAnsi="Courier New" w:cs="Courier New"/>
+                <w:sz w:val="15"/>
+                <w:szCs w:val="15"/>
+              </w:rPr>
+              <w:t>0</w:t>
+            </w:r>
+            <w:r>
+              <w:rPr>
+                <w:rFonts w:ascii="Courier New" w:hAnsi="Courier New" w:cs="Courier New"/>
+                <w:sz w:val="15"/>
+                <w:szCs w:val="15"/>
+              </w:rPr>
+              <w:t xml:space="preserve">, </w:t>
+            </w:r>
+            <w:r>
+              <w:rPr>
+                <w:rFonts w:ascii="Courier New" w:hAnsi="Courier New" w:cs="Courier New"/>
+                <w:sz w:val="15"/>
+                <w:szCs w:val="15"/>
+              </w:rPr>
+              <w:t xml:space="preserve">0, </w:t>
+            </w:r>
+            <w:proofErr w:type="spellStart"/>
+            <w:r>
+              <w:rPr>
+                <w:rFonts w:ascii="Courier New" w:hAnsi="Courier New" w:cs="Courier New"/>
+                <w:sz w:val="15"/>
+                <w:szCs w:val="15"/>
+              </w:rPr>
+              <w:t>v_msg_id_panel</w:t>
+            </w:r>
+            <w:proofErr w:type="spellEnd"/>
+            <w:r>
+              <w:rPr>
+                <w:rFonts w:ascii="Courier New" w:hAnsi="Courier New" w:cs="Courier New"/>
+                <w:sz w:val="15"/>
+                <w:szCs w:val="15"/>
+              </w:rPr>
+              <w:t>)</w:t>
+            </w:r>
+            <w:r>
+              <w:rPr>
+                <w:rFonts w:ascii="Courier New" w:hAnsi="Courier New" w:cs="Courier New"/>
+                <w:sz w:val="15"/>
+                <w:szCs w:val="15"/>
+              </w:rPr>
+              <w:t>;</w:t>
+            </w:r>
           </w:p>
           <w:p>
             <w:pPr>
@@ -6056,7 +6629,7 @@
                 <w:sz w:val="15"/>
                 <w:szCs w:val="15"/>
               </w:rPr>
-              <w:t>sub</w:t>
+              <w:t>bridge</w:t>
             </w:r>
             <w:proofErr w:type="spellEnd"/>
             <w:r>
@@ -6641,6 +7214,8 @@
           <w:szCs w:val="16"/>
         </w:rPr>
       </w:pPr>
+      <w:bookmarkStart w:id="0" w:name="_GoBack"/>
+      <w:bookmarkEnd w:id="0"/>
     </w:p>
     <w:p>
       <w:pPr>
@@ -7270,7 +7845,7 @@
         <w:rStyle w:val="PageNumber"/>
         <w:color w:val="1381C4"/>
       </w:rPr>
-      <w:t>6</w:t>
+      <w:t>7</w:t>
     </w:r>
     <w:r>
       <w:rPr>
@@ -7428,7 +8003,7 @@
               <w:sz w:val="14"/>
               <w:lang w:val="en-US"/>
             </w:rPr>
-            <w:t>2018-10-31</w:t>
+            <w:t>2018-11-01</w:t>
           </w:r>
           <w:r>
             <w:rPr>
@@ -9255,7 +9830,7 @@
   <w:style w:type="paragraph" w:default="1" w:styleId="Normal">
     <w:name w:val="Normal"/>
     <w:qFormat/>
-    <w:rsid w:val="00BD3776"/>
+    <w:rsid w:val="00C82193"/>
     <w:rPr>
       <w:rFonts w:ascii="Helvetica" w:hAnsi="Helvetica"/>
       <w:sz w:val="18"/>
@@ -10521,7 +11096,7 @@
 </file>
 
 <file path=customXml/itemProps1.xml><?xml version="1.0" encoding="utf-8"?>
-<ds:datastoreItem xmlns:ds="http://schemas.openxmlformats.org/officeDocument/2006/customXml" ds:itemID="{9B221B45-9DC1-4DB1-B4D7-E6E466412CD9}">
+<ds:datastoreItem xmlns:ds="http://schemas.openxmlformats.org/officeDocument/2006/customXml" ds:itemID="{82F6E4E7-5735-4C82-BFC5-2A3C8BBD0D4D}">
   <ds:schemaRefs>
     <ds:schemaRef ds:uri="http://schemas.openxmlformats.org/officeDocument/2006/bibliography"/>
   </ds:schemaRefs>

</xml_diff>

<commit_message>
Implemented sb pkg for SBI and Ethernet, updated doc, added SB TB
</commit_message>
<xml_diff>
--- a/bitvis_vip_hvvc_to_vvc_bridge/doc/internal_HVVC_to_VVC_Bridge_Implementation_Guide.docx
+++ b/bitvis_vip_hvvc_to_vvc_bridge/doc/internal_HVVC_to_VVC_Bridge_Implementation_Guide.docx
@@ -14,6 +14,8 @@
           <w:szCs w:val="40"/>
         </w:rPr>
       </w:pPr>
+      <w:bookmarkStart w:id="0" w:name="_GoBack"/>
+      <w:bookmarkEnd w:id="0"/>
       <w:r>
         <w:rPr>
           <w:b/>
@@ -445,7 +447,7 @@
           <v:shape id="_x0000_i1025" type="#_x0000_t75" style="width:560.25pt;height:252pt" o:ole="">
             <v:imagedata r:id="rId9" o:title=""/>
           </v:shape>
-          <o:OLEObject Type="Embed" ProgID="AcroExch.Document.DC" ShapeID="_x0000_i1025" DrawAspect="Content" ObjectID="_1602570664" r:id="rId10"/>
+          <o:OLEObject Type="Embed" ProgID="AcroExch.Document.DC" ShapeID="_x0000_i1025" DrawAspect="Content" ObjectID="_1603271532" r:id="rId10"/>
         </w:object>
       </w:r>
     </w:p>
@@ -6391,15 +6393,7 @@
                 <w:sz w:val="15"/>
                 <w:szCs w:val="15"/>
               </w:rPr>
-              <w:t xml:space="preserve">-- </w:t>
-            </w:r>
-            <w:r>
-              <w:rPr>
-                <w:rFonts w:ascii="Courier New" w:hAnsi="Courier New" w:cs="Courier New"/>
-                <w:sz w:val="15"/>
-                <w:szCs w:val="15"/>
-              </w:rPr>
-              <w:t xml:space="preserve">Transmit byte array </w:t>
+              <w:t xml:space="preserve">-- Transmit byte array </w:t>
             </w:r>
             <w:proofErr w:type="spellStart"/>
             <w:r>
@@ -7214,8 +7208,6 @@
           <w:szCs w:val="16"/>
         </w:rPr>
       </w:pPr>
-      <w:bookmarkStart w:id="0" w:name="_GoBack"/>
-      <w:bookmarkEnd w:id="0"/>
     </w:p>
     <w:p>
       <w:pPr>
@@ -8003,7 +7995,7 @@
               <w:sz w:val="14"/>
               <w:lang w:val="en-US"/>
             </w:rPr>
-            <w:t>2018-11-01</w:t>
+            <w:t>2018-11-09</w:t>
           </w:r>
           <w:r>
             <w:rPr>
@@ -11096,7 +11088,7 @@
 </file>
 
 <file path=customXml/itemProps1.xml><?xml version="1.0" encoding="utf-8"?>
-<ds:datastoreItem xmlns:ds="http://schemas.openxmlformats.org/officeDocument/2006/customXml" ds:itemID="{82F6E4E7-5735-4C82-BFC5-2A3C8BBD0D4D}">
+<ds:datastoreItem xmlns:ds="http://schemas.openxmlformats.org/officeDocument/2006/customXml" ds:itemID="{935208BC-A5BC-4231-98E3-2427B3636C2C}">
   <ds:schemaRefs>
     <ds:schemaRef ds:uri="http://schemas.openxmlformats.org/officeDocument/2006/bibliography"/>
   </ds:schemaRefs>

</xml_diff>

<commit_message>
ESA_2: Updated HVVC Bridge doc and pdf with review changes and BETA watermark.
</commit_message>
<xml_diff>
--- a/bitvis_vip_hvvc_to_vvc_bridge/doc/internal_HVVC_to_VVC_Bridge_Implementation_Guide.docx
+++ b/bitvis_vip_hvvc_to_vvc_bridge/doc/internal_HVVC_to_VVC_Bridge_Implementation_Guide.docx
@@ -204,79 +204,93 @@
     </w:p>
     <w:p>
       <w:pPr>
-        <w:pStyle w:val="Heading1"/>
-        <w:rPr>
-          <w:rFonts w:eastAsiaTheme="minorEastAsia"/>
-        </w:rPr>
-      </w:pPr>
-      <w:r>
-        <w:rPr>
-          <w:rFonts w:eastAsiaTheme="minorEastAsia"/>
-        </w:rPr>
-        <w:t>Concept</w:t>
-      </w:r>
+        <w:widowControl w:val="0"/>
+        <w:tabs>
+          <w:tab w:val="left" w:pos="851"/>
+        </w:tabs>
+        <w:autoSpaceDE w:val="0"/>
+        <w:autoSpaceDN w:val="0"/>
+        <w:adjustRightInd w:val="0"/>
+        <w:rPr>
+          <w:b/>
+        </w:rPr>
+      </w:pPr>
     </w:p>
     <w:p>
-      <w:r>
-        <w:t>Many protocols and applications consist of several abstraction levels, e.g. physical layer, link layer, transaction layer etc.</w:t>
-      </w:r>
-      <w:r>
-        <w:t xml:space="preserve"> When writing a test</w:t>
-      </w:r>
-      <w:r>
-        <w:t xml:space="preserve"> </w:t>
-      </w:r>
-      <w:r>
-        <w:t>case for a higher level you most likely want to ignore the underlaying l</w:t>
-      </w:r>
-      <w:r>
-        <w:t>evels</w:t>
-      </w:r>
-      <w:r>
-        <w:t xml:space="preserve"> and only deal with the scope</w:t>
-      </w:r>
-      <w:r>
-        <w:t xml:space="preserve"> of the relevant level</w:t>
-      </w:r>
-      <w:r>
-        <w:t>.</w:t>
-      </w:r>
-      <w:r>
-        <w:t xml:space="preserve"> The test case will be less complex and easier to both write and read.</w:t>
-      </w:r>
-      <w:r>
-        <w:t xml:space="preserve"> </w:t>
-      </w:r>
-      <w:r>
-        <w:t>A hierarchical VVC</w:t>
-      </w:r>
-      <w:r>
-        <w:t xml:space="preserve"> (HVVC)</w:t>
-      </w:r>
-      <w:r>
-        <w:t xml:space="preserve"> is a VVC of a higher protocol level than the physical layer, i.e. it has no physical connections.</w:t>
-      </w:r>
-      <w:r>
-        <w:t xml:space="preserve"> </w:t>
-      </w:r>
-      <w:r>
-        <w:t>The test case only communicates with the HVVC</w:t>
-      </w:r>
-      <w:r>
-        <w:t xml:space="preserve"> </w:t>
-      </w:r>
-      <w:r>
-        <w:t>which</w:t>
-      </w:r>
-      <w:r>
-        <w:t xml:space="preserve"> communicate with the lower level. </w:t>
-      </w:r>
-      <w:r>
-        <w:t>Data is propagated upwards and downwards between the HVVC and DUT through a standard VVC connected to the DUT.</w:t>
+      <w:pPr>
+        <w:pStyle w:val="Overskrift1"/>
+        <w:rPr>
+          <w:rFonts w:eastAsiaTheme="minorEastAsia"/>
+        </w:rPr>
+      </w:pPr>
+      <w:r>
+        <w:rPr>
+          <w:rFonts w:eastAsiaTheme="minorEastAsia"/>
+        </w:rPr>
+        <w:t>Concept</w:t>
       </w:r>
     </w:p>
     <w:p>
       <w:r>
+        <w:t>Many protocols and applications consist of several abstraction levels, e.g. physical layer, link layer, transaction layer etc.</w:t>
+      </w:r>
+      <w:r>
+        <w:t xml:space="preserve"> When writing a test</w:t>
+      </w:r>
+      <w:r>
+        <w:t xml:space="preserve"> </w:t>
+      </w:r>
+      <w:r>
+        <w:t>case for a higher level you most likely want to ignore the underlaying l</w:t>
+      </w:r>
+      <w:r>
+        <w:t>evels</w:t>
+      </w:r>
+      <w:r>
+        <w:t xml:space="preserve"> and only deal with the scope</w:t>
+      </w:r>
+      <w:r>
+        <w:t xml:space="preserve"> of the relevant level</w:t>
+      </w:r>
+      <w:r>
+        <w:t>.</w:t>
+      </w:r>
+      <w:r>
+        <w:t xml:space="preserve"> The test case will be less complex and easier to both write and read.</w:t>
+      </w:r>
+      <w:r>
+        <w:t xml:space="preserve"> </w:t>
+      </w:r>
+      <w:r>
+        <w:t>A hierarchical VVC</w:t>
+      </w:r>
+      <w:r>
+        <w:t xml:space="preserve"> (HVVC)</w:t>
+      </w:r>
+      <w:r>
+        <w:t xml:space="preserve"> is a VVC of a higher protocol level than the physical layer, i.e. it has no physical connections.</w:t>
+      </w:r>
+      <w:r>
+        <w:t xml:space="preserve"> </w:t>
+      </w:r>
+      <w:r>
+        <w:t>The test case only communicates with the HVVC</w:t>
+      </w:r>
+      <w:r>
+        <w:t xml:space="preserve"> </w:t>
+      </w:r>
+      <w:r>
+        <w:t>which</w:t>
+      </w:r>
+      <w:r>
+        <w:t xml:space="preserve"> communicate with the lower level. </w:t>
+      </w:r>
+      <w:r>
+        <w:t>Data is propagated upwards and downwards between the HVVC and DUT through a standard VVC connected to the DUT.</w:t>
+      </w:r>
+    </w:p>
+    <w:p>
+      <w:r>
         <w:t xml:space="preserve">The HVVC-to-VVC Bridge is the connection between </w:t>
       </w:r>
       <w:r>
@@ -337,13 +351,107 @@
         <w:t xml:space="preserve">. </w:t>
       </w:r>
       <w:r>
-        <w:t>An example of this concept used on Ethernet is seen in figure 1.</w:t>
+        <w:t>An example of this concept used on Ethernet is seen in</w:t>
+      </w:r>
+      <w:r>
+        <w:t xml:space="preserve"> </w:t>
+      </w:r>
+      <w:r>
+        <w:fldChar w:fldCharType="begin"/>
+      </w:r>
+      <w:r>
+        <w:instrText xml:space="preserve"> REF _Ref24541753 \h </w:instrText>
+      </w:r>
+      <w:r>
+        <w:fldChar w:fldCharType="separate"/>
+      </w:r>
+      <w:r>
+        <w:t xml:space="preserve">Figure </w:t>
+      </w:r>
+      <w:r>
+        <w:rPr>
+          <w:noProof/>
+        </w:rPr>
+        <w:t>1</w:t>
+      </w:r>
+      <w:r>
+        <w:fldChar w:fldCharType="end"/>
+      </w:r>
+      <w:r>
+        <w:t>.</w:t>
       </w:r>
     </w:p>
     <w:p/>
     <w:p>
       <w:pPr>
         <w:keepNext/>
+        <w:jc w:val="center"/>
+      </w:pPr>
+    </w:p>
+    <w:p>
+      <w:pPr>
+        <w:pStyle w:val="Bildetekst"/>
+        <w:keepNext/>
+        <w:jc w:val="center"/>
+      </w:pPr>
+      <w:bookmarkStart w:id="0" w:name="_Ref24541753"/>
+      <w:r>
+        <w:t xml:space="preserve">Figure </w:t>
+      </w:r>
+      <w:r>
+        <w:fldChar w:fldCharType="begin"/>
+      </w:r>
+      <w:r>
+        <w:instrText xml:space="preserve"> SEQ Figure \* ARABIC </w:instrText>
+      </w:r>
+      <w:r>
+        <w:fldChar w:fldCharType="separate"/>
+      </w:r>
+      <w:r>
+        <w:rPr>
+          <w:noProof/>
+        </w:rPr>
+        <w:t>1</w:t>
+      </w:r>
+      <w:r>
+        <w:fldChar w:fldCharType="end"/>
+      </w:r>
+      <w:bookmarkEnd w:id="0"/>
+      <w:r>
+        <w:t xml:space="preserve"> </w:t>
+      </w:r>
+      <w:r>
+        <w:t xml:space="preserve">Example of </w:t>
+      </w:r>
+      <w:proofErr w:type="spellStart"/>
+      <w:r>
+        <w:t>HVVC</w:t>
+      </w:r>
+      <w:proofErr w:type="spellEnd"/>
+      <w:r>
+        <w:t>-to-</w:t>
+      </w:r>
+      <w:proofErr w:type="spellStart"/>
+      <w:r>
+        <w:t>VVC</w:t>
+      </w:r>
+      <w:proofErr w:type="spellEnd"/>
+      <w:r>
+        <w:t xml:space="preserve"> Bridge implemented in an Ethernet </w:t>
+      </w:r>
+      <w:proofErr w:type="spellStart"/>
+      <w:r>
+        <w:t>HVVC</w:t>
+      </w:r>
+      <w:proofErr w:type="spellEnd"/>
+      <w:r>
+        <w:t>.</w:t>
+      </w:r>
+    </w:p>
+    <w:p>
+      <w:pPr>
+        <w:keepNext/>
+        <w:jc w:val="center"/>
       </w:pPr>
       <w:r>
         <w:rPr>
@@ -351,13 +459,13 @@
           <w:lang w:val="nb-NO" w:eastAsia="nb-NO"/>
         </w:rPr>
         <w:drawing>
-          <wp:anchor distT="0" distB="0" distL="114300" distR="114300" simplePos="0" relativeHeight="251657728" behindDoc="0" locked="0" layoutInCell="1" allowOverlap="1" wp14:anchorId="11CE29BF" wp14:editId="07F1614F">
+          <wp:anchor distT="0" distB="0" distL="114300" distR="114300" simplePos="0" relativeHeight="251657728" behindDoc="0" locked="0" layoutInCell="1" allowOverlap="1" wp14:anchorId="11CE29BF" wp14:editId="484FC4B1">
             <wp:simplePos x="0" y="0"/>
             <wp:positionH relativeFrom="margin">
               <wp:posOffset>8936355</wp:posOffset>
             </wp:positionH>
             <wp:positionV relativeFrom="paragraph">
-              <wp:posOffset>3422650</wp:posOffset>
+              <wp:posOffset>2881630</wp:posOffset>
             </wp:positionV>
             <wp:extent cx="712922" cy="685800"/>
             <wp:effectExtent l="0" t="0" r="0" b="0"/>
@@ -422,6 +530,9 @@
         </w:drawing>
       </w:r>
       <w:r>
+        <w:rPr>
+          <w:noProof/>
+        </w:rPr>
         <w:object w:dxaOrig="10801" w:dyaOrig="4860" w14:anchorId="43FA08CD">
           <v:shapetype id="_x0000_t75" coordsize="21600,21600" o:spt="75" o:preferrelative="t" path="m@4@5l@4@11@9@11@9@5xe" filled="f" stroked="f">
             <v:stroke joinstyle="miter"/>
@@ -442,45 +553,19 @@
             <v:path o:extrusionok="f" gradientshapeok="t" o:connecttype="rect"/>
             <o:lock v:ext="edit" aspectratio="t"/>
           </v:shapetype>
-          <v:shape id="_x0000_i1025" type="#_x0000_t75" style="width:560.25pt;height:252pt" o:ole="">
+          <v:shape id="_x0000_i1025" type="#_x0000_t75" alt="" style="width:484.7pt;height:217.95pt;mso-width-percent:0;mso-height-percent:0;mso-width-percent:0;mso-height-percent:0" o:ole="">
             <v:imagedata r:id="rId9" o:title=""/>
           </v:shape>
-          <o:OLEObject Type="Embed" ProgID="AcroExch.Document.DC" ShapeID="_x0000_i1025" DrawAspect="Content" ObjectID="_1604481968" r:id="rId10"/>
+          <o:OLEObject Type="Embed" ProgID="AcroExch.Document.DC" ShapeID="_x0000_i1025" DrawAspect="Content" ObjectID="_1635155187" r:id="rId10"/>
         </w:object>
+      </w:r>
+      <w:r>
+        <w:br w:type="page"/>
       </w:r>
     </w:p>
     <w:p>
       <w:pPr>
-        <w:keepNext/>
-      </w:pPr>
-      <w:r>
-        <w:t xml:space="preserve">Figure </w:t>
-      </w:r>
-      <w:r>
-        <w:fldChar w:fldCharType="begin"/>
-      </w:r>
-      <w:r>
-        <w:instrText xml:space="preserve"> SEQ Figure \* ARABIC </w:instrText>
-      </w:r>
-      <w:r>
-        <w:fldChar w:fldCharType="separate"/>
-      </w:r>
-      <w:r>
-        <w:rPr>
-          <w:noProof/>
-        </w:rPr>
-        <w:t>1</w:t>
-      </w:r>
-      <w:r>
-        <w:fldChar w:fldCharType="end"/>
-      </w:r>
-      <w:r>
-        <w:t>: Example of HVVC-to-VVC Bridge implemented in an Ethernet HVVC.</w:t>
-      </w:r>
-    </w:p>
-    <w:p>
-      <w:pPr>
-        <w:pStyle w:val="Heading2"/>
+        <w:pStyle w:val="Overskrift2"/>
       </w:pPr>
       <w:r>
         <w:lastRenderedPageBreak/>
@@ -546,17 +631,17 @@
         <w:tblLook w:val="0000" w:firstRow="0" w:lastRow="0" w:firstColumn="0" w:lastColumn="0" w:noHBand="0" w:noVBand="0"/>
       </w:tblPr>
       <w:tblGrid>
-        <w:gridCol w:w="3071"/>
-        <w:gridCol w:w="1699"/>
-        <w:gridCol w:w="3834"/>
+        <w:gridCol w:w="2399"/>
+        <w:gridCol w:w="1515"/>
+        <w:gridCol w:w="3749"/>
       </w:tblGrid>
       <w:tr>
         <w:trPr>
-          <w:trHeight w:val="255"/>
+          <w:trHeight w:val="314"/>
         </w:trPr>
         <w:tc>
           <w:tcPr>
-            <w:tcW w:w="8604" w:type="dxa"/>
+            <w:tcW w:w="7663" w:type="dxa"/>
             <w:gridSpan w:val="3"/>
             <w:shd w:val="clear" w:color="auto" w:fill="FFFFFF" w:themeFill="background1"/>
             <w:vAlign w:val="center"/>
@@ -615,7 +700,7 @@
         </w:trPr>
         <w:tc>
           <w:tcPr>
-            <w:tcW w:w="3071" w:type="dxa"/>
+            <w:tcW w:w="2399" w:type="dxa"/>
             <w:shd w:val="clear" w:color="auto" w:fill="000000"/>
             <w:vAlign w:val="bottom"/>
           </w:tcPr>
@@ -644,7 +729,7 @@
         </w:tc>
         <w:tc>
           <w:tcPr>
-            <w:tcW w:w="1699" w:type="dxa"/>
+            <w:tcW w:w="1515" w:type="dxa"/>
             <w:shd w:val="clear" w:color="auto" w:fill="000000"/>
             <w:vAlign w:val="bottom"/>
           </w:tcPr>
@@ -672,7 +757,7 @@
         </w:tc>
         <w:tc>
           <w:tcPr>
-            <w:tcW w:w="3834" w:type="dxa"/>
+            <w:tcW w:w="3749" w:type="dxa"/>
             <w:shd w:val="clear" w:color="auto" w:fill="000000"/>
             <w:vAlign w:val="bottom"/>
           </w:tcPr>
@@ -701,11 +786,11 @@
       </w:tr>
       <w:tr>
         <w:trPr>
-          <w:trHeight w:val="30"/>
+          <w:trHeight w:val="36"/>
         </w:trPr>
         <w:tc>
           <w:tcPr>
-            <w:tcW w:w="3071" w:type="dxa"/>
+            <w:tcW w:w="2399" w:type="dxa"/>
             <w:vAlign w:val="bottom"/>
           </w:tcPr>
           <w:p>
@@ -735,7 +820,7 @@
         </w:tc>
         <w:tc>
           <w:tcPr>
-            <w:tcW w:w="1699" w:type="dxa"/>
+            <w:tcW w:w="1515" w:type="dxa"/>
             <w:vAlign w:val="bottom"/>
           </w:tcPr>
           <w:p>
@@ -764,7 +849,7 @@
         </w:tc>
         <w:tc>
           <w:tcPr>
-            <w:tcW w:w="3834" w:type="dxa"/>
+            <w:tcW w:w="3749" w:type="dxa"/>
             <w:vAlign w:val="bottom"/>
           </w:tcPr>
           <w:p>
@@ -792,11 +877,11 @@
       </w:tr>
       <w:tr>
         <w:trPr>
-          <w:trHeight w:val="30"/>
+          <w:trHeight w:val="36"/>
         </w:trPr>
         <w:tc>
           <w:tcPr>
-            <w:tcW w:w="3071" w:type="dxa"/>
+            <w:tcW w:w="2399" w:type="dxa"/>
             <w:shd w:val="clear" w:color="auto" w:fill="E7E6E6" w:themeFill="background2"/>
             <w:vAlign w:val="bottom"/>
           </w:tcPr>
@@ -829,7 +914,7 @@
         </w:tc>
         <w:tc>
           <w:tcPr>
-            <w:tcW w:w="1699" w:type="dxa"/>
+            <w:tcW w:w="1515" w:type="dxa"/>
             <w:shd w:val="clear" w:color="auto" w:fill="E7E6E6" w:themeFill="background2"/>
             <w:vAlign w:val="bottom"/>
           </w:tcPr>
@@ -863,7 +948,7 @@
         </w:tc>
         <w:tc>
           <w:tcPr>
-            <w:tcW w:w="3834" w:type="dxa"/>
+            <w:tcW w:w="3749" w:type="dxa"/>
             <w:shd w:val="clear" w:color="auto" w:fill="E7E6E6" w:themeFill="background2"/>
             <w:vAlign w:val="bottom"/>
           </w:tcPr>
@@ -889,18 +974,36 @@
                 <w:bCs/>
                 <w:sz w:val="15"/>
               </w:rPr>
-              <w:t>The operation of the VVC, e.g. RECEIVE or TRANSMIT</w:t>
+              <w:t xml:space="preserve">The operation of the </w:t>
+            </w:r>
+            <w:proofErr w:type="spellStart"/>
+            <w:r>
+              <w:rPr>
+                <w:rFonts w:cs="Helvetica"/>
+                <w:bCs/>
+                <w:sz w:val="15"/>
+              </w:rPr>
+              <w:t>VVC</w:t>
+            </w:r>
+            <w:proofErr w:type="spellEnd"/>
+            <w:r>
+              <w:rPr>
+                <w:rFonts w:cs="Helvetica"/>
+                <w:bCs/>
+                <w:sz w:val="15"/>
+              </w:rPr>
+              <w:t>, e.g. RECEIVE or TRANSMIT</w:t>
             </w:r>
           </w:p>
         </w:tc>
       </w:tr>
       <w:tr>
         <w:trPr>
-          <w:trHeight w:val="30"/>
+          <w:trHeight w:val="36"/>
         </w:trPr>
         <w:tc>
           <w:tcPr>
-            <w:tcW w:w="3071" w:type="dxa"/>
+            <w:tcW w:w="2399" w:type="dxa"/>
             <w:vAlign w:val="bottom"/>
           </w:tcPr>
           <w:p>
@@ -934,7 +1037,7 @@
         </w:tc>
         <w:tc>
           <w:tcPr>
-            <w:tcW w:w="1699" w:type="dxa"/>
+            <w:tcW w:w="1515" w:type="dxa"/>
             <w:vAlign w:val="bottom"/>
           </w:tcPr>
           <w:p>
@@ -965,7 +1068,7 @@
         </w:tc>
         <w:tc>
           <w:tcPr>
-            <w:tcW w:w="3834" w:type="dxa"/>
+            <w:tcW w:w="3749" w:type="dxa"/>
             <w:vAlign w:val="bottom"/>
           </w:tcPr>
           <w:p>
@@ -997,11 +1100,11 @@
       </w:tr>
       <w:tr>
         <w:trPr>
-          <w:trHeight w:val="30"/>
+          <w:trHeight w:val="36"/>
         </w:trPr>
         <w:tc>
           <w:tcPr>
-            <w:tcW w:w="3071" w:type="dxa"/>
+            <w:tcW w:w="2399" w:type="dxa"/>
             <w:shd w:val="clear" w:color="auto" w:fill="E7E6E6" w:themeFill="background2"/>
             <w:vAlign w:val="bottom"/>
           </w:tcPr>
@@ -1036,7 +1139,7 @@
         </w:tc>
         <w:tc>
           <w:tcPr>
-            <w:tcW w:w="1699" w:type="dxa"/>
+            <w:tcW w:w="1515" w:type="dxa"/>
             <w:shd w:val="clear" w:color="auto" w:fill="E7E6E6" w:themeFill="background2"/>
             <w:vAlign w:val="bottom"/>
           </w:tcPr>
@@ -1070,7 +1173,7 @@
         </w:tc>
         <w:tc>
           <w:tcPr>
-            <w:tcW w:w="3834" w:type="dxa"/>
+            <w:tcW w:w="3749" w:type="dxa"/>
             <w:shd w:val="clear" w:color="auto" w:fill="E7E6E6" w:themeFill="background2"/>
             <w:vAlign w:val="bottom"/>
           </w:tcPr>
@@ -1106,24 +1209,34 @@
               </w:rPr>
               <w:t xml:space="preserve">the </w:t>
             </w:r>
-            <w:r>
-              <w:rPr>
-                <w:rFonts w:cs="Helvetica"/>
-                <w:bCs/>
-                <w:sz w:val="15"/>
-              </w:rPr>
-              <w:t>VVC.</w:t>
+            <w:proofErr w:type="spellStart"/>
+            <w:r>
+              <w:rPr>
+                <w:rFonts w:cs="Helvetica"/>
+                <w:bCs/>
+                <w:sz w:val="15"/>
+              </w:rPr>
+              <w:t>VVC</w:t>
+            </w:r>
+            <w:proofErr w:type="spellEnd"/>
+            <w:r>
+              <w:rPr>
+                <w:rFonts w:cs="Helvetica"/>
+                <w:bCs/>
+                <w:sz w:val="15"/>
+              </w:rPr>
+              <w:t>.</w:t>
             </w:r>
           </w:p>
         </w:tc>
       </w:tr>
       <w:tr>
         <w:trPr>
-          <w:trHeight w:val="30"/>
+          <w:trHeight w:val="36"/>
         </w:trPr>
         <w:tc>
           <w:tcPr>
-            <w:tcW w:w="3071" w:type="dxa"/>
+            <w:tcW w:w="2399" w:type="dxa"/>
             <w:vAlign w:val="bottom"/>
           </w:tcPr>
           <w:p>
@@ -1173,7 +1286,7 @@
         </w:tc>
         <w:tc>
           <w:tcPr>
-            <w:tcW w:w="1699" w:type="dxa"/>
+            <w:tcW w:w="1515" w:type="dxa"/>
             <w:vAlign w:val="bottom"/>
           </w:tcPr>
           <w:p>
@@ -1204,7 +1317,7 @@
         </w:tc>
         <w:tc>
           <w:tcPr>
-            <w:tcW w:w="3834" w:type="dxa"/>
+            <w:tcW w:w="3749" w:type="dxa"/>
             <w:vAlign w:val="bottom"/>
           </w:tcPr>
           <w:p>
@@ -1236,11 +1349,11 @@
       </w:tr>
       <w:tr>
         <w:trPr>
-          <w:trHeight w:val="20"/>
+          <w:trHeight w:val="24"/>
         </w:trPr>
         <w:tc>
           <w:tcPr>
-            <w:tcW w:w="3071" w:type="dxa"/>
+            <w:tcW w:w="2399" w:type="dxa"/>
             <w:shd w:val="clear" w:color="auto" w:fill="E7E6E6" w:themeFill="background2"/>
             <w:vAlign w:val="bottom"/>
           </w:tcPr>
@@ -1273,7 +1386,7 @@
         </w:tc>
         <w:tc>
           <w:tcPr>
-            <w:tcW w:w="1699" w:type="dxa"/>
+            <w:tcW w:w="1515" w:type="dxa"/>
             <w:shd w:val="clear" w:color="auto" w:fill="E7E6E6" w:themeFill="background2"/>
             <w:vAlign w:val="bottom"/>
           </w:tcPr>
@@ -1303,7 +1416,7 @@
         </w:tc>
         <w:tc>
           <w:tcPr>
-            <w:tcW w:w="3834" w:type="dxa"/>
+            <w:tcW w:w="3749" w:type="dxa"/>
             <w:shd w:val="clear" w:color="auto" w:fill="E7E6E6" w:themeFill="background2"/>
             <w:vAlign w:val="bottom"/>
           </w:tcPr>
@@ -1334,11 +1447,11 @@
       </w:tr>
       <w:tr>
         <w:trPr>
-          <w:trHeight w:val="20"/>
+          <w:trHeight w:val="24"/>
         </w:trPr>
         <w:tc>
           <w:tcPr>
-            <w:tcW w:w="3071" w:type="dxa"/>
+            <w:tcW w:w="2399" w:type="dxa"/>
             <w:vAlign w:val="bottom"/>
           </w:tcPr>
           <w:p>
@@ -1370,7 +1483,7 @@
         </w:tc>
         <w:tc>
           <w:tcPr>
-            <w:tcW w:w="1699" w:type="dxa"/>
+            <w:tcW w:w="1515" w:type="dxa"/>
             <w:vAlign w:val="bottom"/>
           </w:tcPr>
           <w:p>
@@ -1401,7 +1514,7 @@
         </w:tc>
         <w:tc>
           <w:tcPr>
-            <w:tcW w:w="3834" w:type="dxa"/>
+            <w:tcW w:w="3749" w:type="dxa"/>
             <w:vAlign w:val="bottom"/>
           </w:tcPr>
           <w:p>
@@ -1430,10 +1543,9 @@
         </w:tc>
       </w:tr>
     </w:tbl>
-    <w:p/>
-    <w:p/>
     <w:tbl>
       <w:tblPr>
+        <w:tblpPr w:leftFromText="141" w:rightFromText="141" w:vertAnchor="text" w:horzAnchor="margin" w:tblpXSpec="right" w:tblpY="-2053"/>
         <w:tblW w:w="0" w:type="auto"/>
         <w:tblCellMar>
           <w:left w:w="0" w:type="dxa"/>
@@ -1442,20 +1554,19 @@
         <w:tblLook w:val="0000" w:firstRow="0" w:lastRow="0" w:firstColumn="0" w:lastColumn="0" w:noHBand="0" w:noVBand="0"/>
       </w:tblPr>
       <w:tblGrid>
-        <w:gridCol w:w="3071"/>
-        <w:gridCol w:w="1699"/>
-        <w:gridCol w:w="3834"/>
+        <w:gridCol w:w="2317"/>
+        <w:gridCol w:w="1281"/>
+        <w:gridCol w:w="2893"/>
       </w:tblGrid>
       <w:tr>
         <w:trPr>
-          <w:trHeight w:val="255"/>
+          <w:trHeight w:val="301"/>
         </w:trPr>
         <w:tc>
           <w:tcPr>
-            <w:tcW w:w="8604" w:type="dxa"/>
+            <w:tcW w:w="6491" w:type="dxa"/>
             <w:gridSpan w:val="3"/>
             <w:shd w:val="clear" w:color="auto" w:fill="FFFFFF" w:themeFill="background1"/>
-            <w:vAlign w:val="center"/>
           </w:tcPr>
           <w:p>
             <w:pPr>
@@ -1511,7 +1622,7 @@
         </w:trPr>
         <w:tc>
           <w:tcPr>
-            <w:tcW w:w="3071" w:type="dxa"/>
+            <w:tcW w:w="2317" w:type="dxa"/>
             <w:shd w:val="clear" w:color="auto" w:fill="000000"/>
             <w:vAlign w:val="bottom"/>
           </w:tcPr>
@@ -1540,7 +1651,7 @@
         </w:tc>
         <w:tc>
           <w:tcPr>
-            <w:tcW w:w="1699" w:type="dxa"/>
+            <w:tcW w:w="1281" w:type="dxa"/>
             <w:shd w:val="clear" w:color="auto" w:fill="000000"/>
             <w:vAlign w:val="bottom"/>
           </w:tcPr>
@@ -1568,7 +1679,7 @@
         </w:tc>
         <w:tc>
           <w:tcPr>
-            <w:tcW w:w="3834" w:type="dxa"/>
+            <w:tcW w:w="2893" w:type="dxa"/>
             <w:shd w:val="clear" w:color="auto" w:fill="000000"/>
             <w:vAlign w:val="bottom"/>
           </w:tcPr>
@@ -1597,12 +1708,11 @@
       </w:tr>
       <w:tr>
         <w:trPr>
-          <w:trHeight w:val="30"/>
+          <w:trHeight w:val="35"/>
         </w:trPr>
         <w:tc>
           <w:tcPr>
-            <w:tcW w:w="3071" w:type="dxa"/>
-            <w:vAlign w:val="bottom"/>
+            <w:tcW w:w="2317" w:type="dxa"/>
           </w:tcPr>
           <w:p>
             <w:pPr>
@@ -1631,8 +1741,7 @@
         </w:tc>
         <w:tc>
           <w:tcPr>
-            <w:tcW w:w="1699" w:type="dxa"/>
-            <w:vAlign w:val="bottom"/>
+            <w:tcW w:w="1281" w:type="dxa"/>
           </w:tcPr>
           <w:p>
             <w:pPr>
@@ -1660,8 +1769,7 @@
         </w:tc>
         <w:tc>
           <w:tcPr>
-            <w:tcW w:w="3834" w:type="dxa"/>
-            <w:vAlign w:val="bottom"/>
+            <w:tcW w:w="2893" w:type="dxa"/>
           </w:tcPr>
           <w:p>
             <w:pPr>
@@ -1688,13 +1796,12 @@
       </w:tr>
       <w:tr>
         <w:trPr>
-          <w:trHeight w:val="30"/>
+          <w:trHeight w:val="35"/>
         </w:trPr>
         <w:tc>
           <w:tcPr>
-            <w:tcW w:w="3071" w:type="dxa"/>
+            <w:tcW w:w="2317" w:type="dxa"/>
             <w:shd w:val="clear" w:color="auto" w:fill="E7E6E6" w:themeFill="background2"/>
-            <w:vAlign w:val="bottom"/>
           </w:tcPr>
           <w:p>
             <w:pPr>
@@ -1727,9 +1834,8 @@
         </w:tc>
         <w:tc>
           <w:tcPr>
-            <w:tcW w:w="1699" w:type="dxa"/>
+            <w:tcW w:w="1281" w:type="dxa"/>
             <w:shd w:val="clear" w:color="auto" w:fill="E7E6E6" w:themeFill="background2"/>
-            <w:vAlign w:val="bottom"/>
           </w:tcPr>
           <w:p>
             <w:pPr>
@@ -1761,9 +1867,8 @@
         </w:tc>
         <w:tc>
           <w:tcPr>
-            <w:tcW w:w="3834" w:type="dxa"/>
+            <w:tcW w:w="2893" w:type="dxa"/>
             <w:shd w:val="clear" w:color="auto" w:fill="E7E6E6" w:themeFill="background2"/>
-            <w:vAlign w:val="bottom"/>
           </w:tcPr>
           <w:p>
             <w:pPr>
@@ -1787,34 +1892,34 @@
                 <w:bCs/>
                 <w:sz w:val="15"/>
               </w:rPr>
-              <w:t>Data received from</w:t>
-            </w:r>
-            <w:r>
-              <w:rPr>
-                <w:rFonts w:cs="Helvetica"/>
-                <w:bCs/>
-                <w:sz w:val="15"/>
-              </w:rPr>
-              <w:t xml:space="preserve"> the</w:t>
-            </w:r>
-            <w:r>
-              <w:rPr>
-                <w:rFonts w:cs="Helvetica"/>
-                <w:bCs/>
-                <w:sz w:val="15"/>
-              </w:rPr>
-              <w:t xml:space="preserve"> VVC.</w:t>
+              <w:t xml:space="preserve">Data received from the </w:t>
+            </w:r>
+            <w:proofErr w:type="spellStart"/>
+            <w:r>
+              <w:rPr>
+                <w:rFonts w:cs="Helvetica"/>
+                <w:bCs/>
+                <w:sz w:val="15"/>
+              </w:rPr>
+              <w:t>VVC</w:t>
+            </w:r>
+            <w:proofErr w:type="spellEnd"/>
+            <w:r>
+              <w:rPr>
+                <w:rFonts w:cs="Helvetica"/>
+                <w:bCs/>
+                <w:sz w:val="15"/>
+              </w:rPr>
+              <w:t>.</w:t>
             </w:r>
           </w:p>
         </w:tc>
       </w:tr>
     </w:tbl>
     <w:p/>
-    <w:p/>
-    <w:p/>
     <w:p>
       <w:pPr>
-        <w:pStyle w:val="Heading2"/>
+        <w:pStyle w:val="Overskrift2"/>
       </w:pPr>
       <w:r>
         <w:t>Generic</w:t>
@@ -1859,7 +1964,8 @@
                 <w:b/>
                 <w:bCs/>
                 <w:color w:val="FFFFFF"/>
-                <w:szCs w:val="32"/>
+                <w:sz w:val="15"/>
+                <w:szCs w:val="15"/>
               </w:rPr>
             </w:pPr>
           </w:p>
@@ -2475,31 +2581,39 @@
         </w:tc>
       </w:tr>
     </w:tbl>
-    <w:p/>
-    <w:p/>
-    <w:p/>
-    <w:p/>
-    <w:p/>
-    <w:p/>
     <w:p>
       <w:pPr>
-        <w:pStyle w:val="Heading2"/>
-      </w:pPr>
-      <w:r>
-        <w:lastRenderedPageBreak/>
-        <w:t xml:space="preserve">DUT </w:t>
-      </w:r>
-      <w:r>
-        <w:t>interface</w:t>
-      </w:r>
-      <w:r>
-        <w:t xml:space="preserve"> field config</w:t>
-      </w:r>
-      <w:r>
-        <w:t>uration</w:t>
-      </w:r>
+        <w:pStyle w:val="Overskrift2"/>
+        <w:numPr>
+          <w:ilvl w:val="0"/>
+          <w:numId w:val="0"/>
+        </w:numPr>
+        <w:ind w:left="576"/>
+      </w:pPr>
     </w:p>
     <w:p>
+      <w:pPr>
+        <w:pStyle w:val="Overskrift2"/>
+      </w:pPr>
+      <w:proofErr w:type="spellStart"/>
+      <w:r>
+        <w:t>DUT</w:t>
+      </w:r>
+      <w:proofErr w:type="spellEnd"/>
+      <w:r>
+        <w:t xml:space="preserve"> </w:t>
+      </w:r>
+      <w:r>
+        <w:t>interface</w:t>
+      </w:r>
+      <w:r>
+        <w:t xml:space="preserve"> field config</w:t>
+      </w:r>
+      <w:r>
+        <w:t>uration</w:t>
+      </w:r>
+    </w:p>
+    <w:p>
       <w:r>
         <w:t>If the interface of the VVC is address</w:t>
       </w:r>
@@ -2600,7 +2714,14 @@
         <w:t>The address associated with each field can easily be changed by changing the DUT IF configuration.</w:t>
       </w:r>
     </w:p>
-    <w:p/>
+    <w:p>
+      <w:pPr>
+        <w:rPr>
+          <w:sz w:val="15"/>
+          <w:szCs w:val="15"/>
+        </w:rPr>
+      </w:pPr>
+    </w:p>
     <w:tbl>
       <w:tblPr>
         <w:tblW w:w="0" w:type="auto"/>
@@ -3200,38 +3321,9 @@
         </w:tc>
       </w:tr>
     </w:tbl>
-    <w:p/>
-    <w:p/>
-    <w:p/>
-    <w:p/>
-    <w:p/>
-    <w:p/>
-    <w:p/>
-    <w:p/>
-    <w:p/>
-    <w:p/>
-    <w:p/>
-    <w:p/>
-    <w:p/>
-    <w:p/>
-    <w:p/>
-    <w:p/>
-    <w:p/>
-    <w:p/>
-    <w:p/>
-    <w:p/>
-    <w:p/>
-    <w:p/>
-    <w:p/>
-    <w:p/>
-    <w:p/>
-    <w:p/>
-    <w:p/>
-    <w:p/>
-    <w:p/>
     <w:p>
       <w:pPr>
-        <w:pStyle w:val="Heading1"/>
+        <w:pStyle w:val="Overskrift1"/>
       </w:pPr>
       <w:r>
         <w:lastRenderedPageBreak/>
@@ -3263,7 +3355,7 @@
     </w:p>
     <w:p>
       <w:pPr>
-        <w:pStyle w:val="Heading2"/>
+        <w:pStyle w:val="Overskrift2"/>
       </w:pPr>
       <w:r>
         <w:t>Example</w:t>
@@ -3288,8 +3380,6 @@
       <w:r>
         <w:t xml:space="preserve"> is shown as an example bellow.</w:t>
       </w:r>
-      <w:bookmarkStart w:id="0" w:name="_GoBack"/>
-      <w:bookmarkEnd w:id="0"/>
     </w:p>
     <w:p/>
     <w:p/>
@@ -3460,13 +3550,38 @@
         </w:rPr>
         <w:t>(</w:t>
       </w:r>
+      <w:proofErr w:type="spellStart"/>
       <w:proofErr w:type="gramEnd"/>
       <w:r>
         <w:rPr>
           <w:rFonts w:ascii="Courier New" w:hAnsi="Courier New" w:cs="Courier New"/>
           <w:szCs w:val="18"/>
         </w:rPr>
-        <w:t xml:space="preserve">GMII_VVCT, GC_INSTANCE_IDX, TX, </w:t>
+        <w:t>GMII_VVCT</w:t>
+      </w:r>
+      <w:proofErr w:type="spellEnd"/>
+      <w:r>
+        <w:rPr>
+          <w:rFonts w:ascii="Courier New" w:hAnsi="Courier New" w:cs="Courier New"/>
+          <w:szCs w:val="18"/>
+        </w:rPr>
+        <w:t xml:space="preserve">, </w:t>
+      </w:r>
+      <w:proofErr w:type="spellStart"/>
+      <w:r>
+        <w:rPr>
+          <w:rFonts w:ascii="Courier New" w:hAnsi="Courier New" w:cs="Courier New"/>
+          <w:szCs w:val="18"/>
+        </w:rPr>
+        <w:t>GC_INSTANCE_IDX</w:t>
+      </w:r>
+      <w:proofErr w:type="spellEnd"/>
+      <w:r>
+        <w:rPr>
+          <w:rFonts w:ascii="Courier New" w:hAnsi="Courier New" w:cs="Courier New"/>
+          <w:szCs w:val="18"/>
+        </w:rPr>
+        <w:t xml:space="preserve">, TX, </w:t>
       </w:r>
       <w:proofErr w:type="spellStart"/>
       <w:r>
@@ -3499,12 +3614,53 @@
         </w:rPr>
         <w:t xml:space="preserve">          </w:t>
       </w:r>
-      <w:r>
-        <w:rPr>
-          <w:rFonts w:ascii="Courier New" w:hAnsi="Courier New" w:cs="Courier New"/>
-          <w:szCs w:val="18"/>
-        </w:rPr>
-        <w:t xml:space="preserve">GMII", GC_SCOPE, USE_PROVIDED_MSG_ID_PANEL, </w:t>
+      <w:proofErr w:type="spellStart"/>
+      <w:r>
+        <w:rPr>
+          <w:rFonts w:ascii="Courier New" w:hAnsi="Courier New" w:cs="Courier New"/>
+          <w:szCs w:val="18"/>
+        </w:rPr>
+        <w:t>GMII</w:t>
+      </w:r>
+      <w:proofErr w:type="spellEnd"/>
+      <w:r>
+        <w:rPr>
+          <w:rFonts w:ascii="Courier New" w:hAnsi="Courier New" w:cs="Courier New"/>
+          <w:szCs w:val="18"/>
+        </w:rPr>
+        <w:t xml:space="preserve">", </w:t>
+      </w:r>
+      <w:proofErr w:type="spellStart"/>
+      <w:r>
+        <w:rPr>
+          <w:rFonts w:ascii="Courier New" w:hAnsi="Courier New" w:cs="Courier New"/>
+          <w:szCs w:val="18"/>
+        </w:rPr>
+        <w:t>GC_SCOPE</w:t>
+      </w:r>
+      <w:proofErr w:type="spellEnd"/>
+      <w:r>
+        <w:rPr>
+          <w:rFonts w:ascii="Courier New" w:hAnsi="Courier New" w:cs="Courier New"/>
+          <w:szCs w:val="18"/>
+        </w:rPr>
+        <w:t xml:space="preserve">, </w:t>
+      </w:r>
+      <w:proofErr w:type="spellStart"/>
+      <w:r>
+        <w:rPr>
+          <w:rFonts w:ascii="Courier New" w:hAnsi="Courier New" w:cs="Courier New"/>
+          <w:szCs w:val="18"/>
+        </w:rPr>
+        <w:t>USE_PROVIDED_MSG_ID_PANEL</w:t>
+      </w:r>
+      <w:proofErr w:type="spellEnd"/>
+      <w:r>
+        <w:rPr>
+          <w:rFonts w:ascii="Courier New" w:hAnsi="Courier New" w:cs="Courier New"/>
+          <w:szCs w:val="18"/>
+        </w:rPr>
+        <w:t xml:space="preserve">, </w:t>
       </w:r>
       <w:proofErr w:type="spellStart"/>
       <w:r>
@@ -3583,7 +3739,39 @@
           <w:rFonts w:ascii="Courier New" w:hAnsi="Courier New" w:cs="Courier New"/>
           <w:szCs w:val="18"/>
         </w:rPr>
-        <w:t>(GMII_VVCT, GC_INSTANCE_IDX, TX, "", GC_SCOPE);</w:t>
+        <w:t>(</w:t>
+      </w:r>
+      <w:proofErr w:type="spellStart"/>
+      <w:r>
+        <w:rPr>
+          <w:rFonts w:ascii="Courier New" w:hAnsi="Courier New" w:cs="Courier New"/>
+          <w:szCs w:val="18"/>
+        </w:rPr>
+        <w:t>GMII_VVCT</w:t>
+      </w:r>
+      <w:proofErr w:type="spellEnd"/>
+      <w:r>
+        <w:rPr>
+          <w:rFonts w:ascii="Courier New" w:hAnsi="Courier New" w:cs="Courier New"/>
+          <w:szCs w:val="18"/>
+        </w:rPr>
+        <w:t xml:space="preserve">, </w:t>
+      </w:r>
+      <w:proofErr w:type="spellStart"/>
+      <w:r>
+        <w:rPr>
+          <w:rFonts w:ascii="Courier New" w:hAnsi="Courier New" w:cs="Courier New"/>
+          <w:szCs w:val="18"/>
+        </w:rPr>
+        <w:t>GC_INSTANCE_IDX</w:t>
+      </w:r>
+      <w:proofErr w:type="spellEnd"/>
+      <w:r>
+        <w:rPr>
+          <w:rFonts w:ascii="Courier New" w:hAnsi="Courier New" w:cs="Courier New"/>
+          <w:szCs w:val="18"/>
+        </w:rPr>
+        <w:t>, TX, "", GC_SCOPE);</w:t>
       </w:r>
     </w:p>
     <w:p>
@@ -3624,13 +3812,38 @@
         </w:rPr>
         <w:t>(</w:t>
       </w:r>
+      <w:proofErr w:type="spellStart"/>
       <w:proofErr w:type="gramEnd"/>
       <w:r>
         <w:rPr>
           <w:rFonts w:ascii="Courier New" w:hAnsi="Courier New" w:cs="Courier New"/>
           <w:szCs w:val="18"/>
         </w:rPr>
-        <w:t xml:space="preserve">GMII_VVCT, GC_INSTANCE_IDX, TX, </w:t>
+        <w:t>GMII_VVCT</w:t>
+      </w:r>
+      <w:proofErr w:type="spellEnd"/>
+      <w:r>
+        <w:rPr>
+          <w:rFonts w:ascii="Courier New" w:hAnsi="Courier New" w:cs="Courier New"/>
+          <w:szCs w:val="18"/>
+        </w:rPr>
+        <w:t xml:space="preserve">, </w:t>
+      </w:r>
+      <w:proofErr w:type="spellStart"/>
+      <w:r>
+        <w:rPr>
+          <w:rFonts w:ascii="Courier New" w:hAnsi="Courier New" w:cs="Courier New"/>
+          <w:szCs w:val="18"/>
+        </w:rPr>
+        <w:t>GC_INSTANCE_IDX</w:t>
+      </w:r>
+      <w:proofErr w:type="spellEnd"/>
+      <w:r>
+        <w:rPr>
+          <w:rFonts w:ascii="Courier New" w:hAnsi="Courier New" w:cs="Courier New"/>
+          <w:szCs w:val="18"/>
+        </w:rPr>
+        <w:t xml:space="preserve">, TX, </w:t>
       </w:r>
       <w:proofErr w:type="spellStart"/>
       <w:r>
@@ -3701,12 +3914,21 @@
         </w:rPr>
         <w:t xml:space="preserve">          </w:t>
       </w:r>
-      <w:r>
-        <w:rPr>
-          <w:rFonts w:ascii="Courier New" w:hAnsi="Courier New" w:cs="Courier New"/>
-          <w:szCs w:val="18"/>
-        </w:rPr>
-        <w:t xml:space="preserve">USE_PROVIDED_MSG_ID_PANEL, </w:t>
+      <w:proofErr w:type="spellStart"/>
+      <w:r>
+        <w:rPr>
+          <w:rFonts w:ascii="Courier New" w:hAnsi="Courier New" w:cs="Courier New"/>
+          <w:szCs w:val="18"/>
+        </w:rPr>
+        <w:t>USE_PROVIDED_MSG_ID_PANEL</w:t>
+      </w:r>
+      <w:proofErr w:type="spellEnd"/>
+      <w:r>
+        <w:rPr>
+          <w:rFonts w:ascii="Courier New" w:hAnsi="Courier New" w:cs="Courier New"/>
+          <w:szCs w:val="18"/>
+        </w:rPr>
+        <w:t xml:space="preserve">, </w:t>
       </w:r>
       <w:proofErr w:type="spellStart"/>
       <w:r>
@@ -3786,13 +4008,38 @@
         </w:rPr>
         <w:t>(</w:t>
       </w:r>
+      <w:proofErr w:type="spellStart"/>
       <w:proofErr w:type="gramEnd"/>
       <w:r>
         <w:rPr>
           <w:rFonts w:ascii="Courier New" w:hAnsi="Courier New" w:cs="Courier New"/>
           <w:szCs w:val="18"/>
         </w:rPr>
-        <w:t xml:space="preserve">GMII_VVCT, GC_INSTANCE_IDX, RX, </w:t>
+        <w:t>GMII_VVCT</w:t>
+      </w:r>
+      <w:proofErr w:type="spellEnd"/>
+      <w:r>
+        <w:rPr>
+          <w:rFonts w:ascii="Courier New" w:hAnsi="Courier New" w:cs="Courier New"/>
+          <w:szCs w:val="18"/>
+        </w:rPr>
+        <w:t xml:space="preserve">, </w:t>
+      </w:r>
+      <w:proofErr w:type="spellStart"/>
+      <w:r>
+        <w:rPr>
+          <w:rFonts w:ascii="Courier New" w:hAnsi="Courier New" w:cs="Courier New"/>
+          <w:szCs w:val="18"/>
+        </w:rPr>
+        <w:t>GC_INSTANCE_IDX</w:t>
+      </w:r>
+      <w:proofErr w:type="spellEnd"/>
+      <w:r>
+        <w:rPr>
+          <w:rFonts w:ascii="Courier New" w:hAnsi="Courier New" w:cs="Courier New"/>
+          <w:szCs w:val="18"/>
+        </w:rPr>
+        <w:t xml:space="preserve">, RX, </w:t>
       </w:r>
       <w:proofErr w:type="spellStart"/>
       <w:r>
@@ -3825,12 +4072,21 @@
         </w:rPr>
         <w:t xml:space="preserve">          </w:t>
       </w:r>
-      <w:r>
-        <w:rPr>
-          <w:rFonts w:ascii="Courier New" w:hAnsi="Courier New" w:cs="Courier New"/>
-          <w:szCs w:val="18"/>
-        </w:rPr>
-        <w:t xml:space="preserve">USE_PROVIDED_MSG_ID_PANEL, </w:t>
+      <w:proofErr w:type="spellStart"/>
+      <w:r>
+        <w:rPr>
+          <w:rFonts w:ascii="Courier New" w:hAnsi="Courier New" w:cs="Courier New"/>
+          <w:szCs w:val="18"/>
+        </w:rPr>
+        <w:t>USE_PROVIDED_MSG_ID_PANEL</w:t>
+      </w:r>
+      <w:proofErr w:type="spellEnd"/>
+      <w:r>
+        <w:rPr>
+          <w:rFonts w:ascii="Courier New" w:hAnsi="Courier New" w:cs="Courier New"/>
+          <w:szCs w:val="18"/>
+        </w:rPr>
+        <w:t xml:space="preserve">, </w:t>
       </w:r>
       <w:proofErr w:type="spellStart"/>
       <w:r>
@@ -3909,7 +4165,39 @@
           <w:rFonts w:ascii="Courier New" w:hAnsi="Courier New" w:cs="Courier New"/>
           <w:szCs w:val="18"/>
         </w:rPr>
-        <w:t>(GMII_VVCT, GC_INSTANCE_IDX, RX, "", GC_SCOPE);</w:t>
+        <w:t>(</w:t>
+      </w:r>
+      <w:proofErr w:type="spellStart"/>
+      <w:r>
+        <w:rPr>
+          <w:rFonts w:ascii="Courier New" w:hAnsi="Courier New" w:cs="Courier New"/>
+          <w:szCs w:val="18"/>
+        </w:rPr>
+        <w:t>GMII_VVCT</w:t>
+      </w:r>
+      <w:proofErr w:type="spellEnd"/>
+      <w:r>
+        <w:rPr>
+          <w:rFonts w:ascii="Courier New" w:hAnsi="Courier New" w:cs="Courier New"/>
+          <w:szCs w:val="18"/>
+        </w:rPr>
+        <w:t xml:space="preserve">, </w:t>
+      </w:r>
+      <w:proofErr w:type="spellStart"/>
+      <w:r>
+        <w:rPr>
+          <w:rFonts w:ascii="Courier New" w:hAnsi="Courier New" w:cs="Courier New"/>
+          <w:szCs w:val="18"/>
+        </w:rPr>
+        <w:t>GC_INSTANCE_IDX</w:t>
+      </w:r>
+      <w:proofErr w:type="spellEnd"/>
+      <w:r>
+        <w:rPr>
+          <w:rFonts w:ascii="Courier New" w:hAnsi="Courier New" w:cs="Courier New"/>
+          <w:szCs w:val="18"/>
+        </w:rPr>
+        <w:t>, RX, "", GC_SCOPE);</w:t>
       </w:r>
     </w:p>
     <w:p>
@@ -3950,13 +4238,38 @@
         </w:rPr>
         <w:t>(</w:t>
       </w:r>
+      <w:proofErr w:type="spellStart"/>
       <w:proofErr w:type="gramEnd"/>
       <w:r>
         <w:rPr>
           <w:rFonts w:ascii="Courier New" w:hAnsi="Courier New" w:cs="Courier New"/>
           <w:szCs w:val="18"/>
         </w:rPr>
-        <w:t xml:space="preserve">GMII_VVCT, GC_INSTANCE_IDX, RX, </w:t>
+        <w:t>GMII_VVCT</w:t>
+      </w:r>
+      <w:proofErr w:type="spellEnd"/>
+      <w:r>
+        <w:rPr>
+          <w:rFonts w:ascii="Courier New" w:hAnsi="Courier New" w:cs="Courier New"/>
+          <w:szCs w:val="18"/>
+        </w:rPr>
+        <w:t xml:space="preserve">, </w:t>
+      </w:r>
+      <w:proofErr w:type="spellStart"/>
+      <w:r>
+        <w:rPr>
+          <w:rFonts w:ascii="Courier New" w:hAnsi="Courier New" w:cs="Courier New"/>
+          <w:szCs w:val="18"/>
+        </w:rPr>
+        <w:t>GC_INSTANCE_IDX</w:t>
+      </w:r>
+      <w:proofErr w:type="spellEnd"/>
+      <w:r>
+        <w:rPr>
+          <w:rFonts w:ascii="Courier New" w:hAnsi="Courier New" w:cs="Courier New"/>
+          <w:szCs w:val="18"/>
+        </w:rPr>
+        <w:t xml:space="preserve">, RX, </w:t>
       </w:r>
       <w:proofErr w:type="spellStart"/>
       <w:r>
@@ -4027,12 +4340,21 @@
         </w:rPr>
         <w:t xml:space="preserve">          </w:t>
       </w:r>
-      <w:r>
-        <w:rPr>
-          <w:rFonts w:ascii="Courier New" w:hAnsi="Courier New" w:cs="Courier New"/>
-          <w:szCs w:val="18"/>
-        </w:rPr>
-        <w:t xml:space="preserve">USE_PROVIDED_MSG_ID_PANEL, </w:t>
+      <w:proofErr w:type="spellStart"/>
+      <w:r>
+        <w:rPr>
+          <w:rFonts w:ascii="Courier New" w:hAnsi="Courier New" w:cs="Courier New"/>
+          <w:szCs w:val="18"/>
+        </w:rPr>
+        <w:t>USE_PROVIDED_MSG_ID_PANEL</w:t>
+      </w:r>
+      <w:proofErr w:type="spellEnd"/>
+      <w:r>
+        <w:rPr>
+          <w:rFonts w:ascii="Courier New" w:hAnsi="Courier New" w:cs="Courier New"/>
+          <w:szCs w:val="18"/>
+        </w:rPr>
+        <w:t xml:space="preserve">, </w:t>
       </w:r>
       <w:proofErr w:type="spellStart"/>
       <w:r>
@@ -4089,13 +4411,38 @@
         </w:rPr>
         <w:t>(</w:t>
       </w:r>
+      <w:proofErr w:type="spellStart"/>
       <w:proofErr w:type="gramEnd"/>
       <w:r>
         <w:rPr>
           <w:rFonts w:ascii="Courier New" w:hAnsi="Courier New" w:cs="Courier New"/>
           <w:szCs w:val="18"/>
         </w:rPr>
-        <w:t xml:space="preserve">GMII_VVCT, GC_INSTANCE_IDX, RX, </w:t>
+        <w:t>GMII_VVCT</w:t>
+      </w:r>
+      <w:proofErr w:type="spellEnd"/>
+      <w:r>
+        <w:rPr>
+          <w:rFonts w:ascii="Courier New" w:hAnsi="Courier New" w:cs="Courier New"/>
+          <w:szCs w:val="18"/>
+        </w:rPr>
+        <w:t xml:space="preserve">, </w:t>
+      </w:r>
+      <w:proofErr w:type="spellStart"/>
+      <w:r>
+        <w:rPr>
+          <w:rFonts w:ascii="Courier New" w:hAnsi="Courier New" w:cs="Courier New"/>
+          <w:szCs w:val="18"/>
+        </w:rPr>
+        <w:t>GC_INSTANCE_IDX</w:t>
+      </w:r>
+      <w:proofErr w:type="spellEnd"/>
+      <w:r>
+        <w:rPr>
+          <w:rFonts w:ascii="Courier New" w:hAnsi="Courier New" w:cs="Courier New"/>
+          <w:szCs w:val="18"/>
+        </w:rPr>
+        <w:t xml:space="preserve">, RX, </w:t>
       </w:r>
       <w:proofErr w:type="spellStart"/>
       <w:r>
@@ -4144,12 +4491,21 @@
         </w:rPr>
         <w:t xml:space="preserve">          </w:t>
       </w:r>
-      <w:r>
-        <w:rPr>
-          <w:rFonts w:ascii="Courier New" w:hAnsi="Courier New" w:cs="Courier New"/>
-          <w:szCs w:val="18"/>
-        </w:rPr>
-        <w:t xml:space="preserve">USE_PROVIDED_MSG_ID_PANEL, </w:t>
+      <w:proofErr w:type="spellStart"/>
+      <w:r>
+        <w:rPr>
+          <w:rFonts w:ascii="Courier New" w:hAnsi="Courier New" w:cs="Courier New"/>
+          <w:szCs w:val="18"/>
+        </w:rPr>
+        <w:t>USE_PROVIDED_MSG_ID_PANEL</w:t>
+      </w:r>
+      <w:proofErr w:type="spellEnd"/>
+      <w:r>
+        <w:rPr>
+          <w:rFonts w:ascii="Courier New" w:hAnsi="Courier New" w:cs="Courier New"/>
+          <w:szCs w:val="18"/>
+        </w:rPr>
+        <w:t xml:space="preserve">, </w:t>
       </w:r>
       <w:proofErr w:type="spellStart"/>
       <w:r>
@@ -4288,7 +4644,7 @@
     </w:p>
     <w:p>
       <w:pPr>
-        <w:pStyle w:val="Heading2"/>
+        <w:pStyle w:val="Overskrift2"/>
       </w:pPr>
       <w:r>
         <w:lastRenderedPageBreak/>
@@ -4308,7 +4664,7 @@
       </w:r>
       <w:proofErr w:type="gramEnd"/>
       <w:r>
-        <w:t xml:space="preserve"> side of the generic map, are passed on through the HVVC from the test harness/test bench.</w:t>
+        <w:t xml:space="preserve"> side of the generic map, are passed on through the HVVC from the test harness/testbench.</w:t>
       </w:r>
     </w:p>
     <w:p/>
@@ -4512,6 +4868,8 @@
         </w:rPr>
         <w:t xml:space="preserve">  )</w:t>
       </w:r>
+      <w:bookmarkStart w:id="1" w:name="_GoBack"/>
+      <w:bookmarkEnd w:id="1"/>
     </w:p>
     <w:p>
       <w:pPr>
@@ -4817,7 +5175,7 @@
     </w:p>
     <w:p>
       <w:pPr>
-        <w:pStyle w:val="Heading1"/>
+        <w:pStyle w:val="Overskrift1"/>
       </w:pPr>
       <w:r>
         <w:lastRenderedPageBreak/>
@@ -6848,32 +7206,35 @@
         </w:tc>
       </w:tr>
     </w:tbl>
-    <w:p/>
-    <w:p/>
-    <w:p/>
-    <w:p/>
-    <w:p/>
-    <w:p/>
-    <w:p/>
-    <w:p/>
-    <w:p/>
     <w:p>
       <w:pPr>
-        <w:pStyle w:val="Heading1"/>
+        <w:pStyle w:val="Overskrift1"/>
+        <w:numPr>
+          <w:ilvl w:val="0"/>
+          <w:numId w:val="0"/>
+        </w:numPr>
+        <w:ind w:left="432" w:hanging="432"/>
         <w:rPr>
           <w:rFonts w:cs="Helvetica"/>
         </w:rPr>
       </w:pPr>
-      <w:r>
-        <w:rPr>
-          <w:rFonts w:cs="Helvetica"/>
-        </w:rPr>
-        <w:lastRenderedPageBreak/>
-        <w:t>Additional Documentation</w:t>
-      </w:r>
     </w:p>
     <w:p>
       <w:pPr>
+        <w:pStyle w:val="Overskrift1"/>
+        <w:rPr>
+          <w:rFonts w:cs="Helvetica"/>
+        </w:rPr>
+      </w:pPr>
+      <w:r>
+        <w:rPr>
+          <w:rFonts w:cs="Helvetica"/>
+        </w:rPr>
+        <w:t>Additional Documentation</w:t>
+      </w:r>
+    </w:p>
+    <w:p>
+      <w:pPr>
         <w:rPr>
           <w:rFonts w:ascii="Verdana" w:hAnsi="Verdana"/>
           <w:szCs w:val="22"/>
@@ -6893,506 +7254,6 @@
       <w:r>
         <w:t xml:space="preserve">/doc/”. </w:t>
       </w:r>
-    </w:p>
-    <w:p>
-      <w:pPr>
-        <w:rPr>
-          <w:rFonts w:ascii="Verdana" w:hAnsi="Verdana"/>
-          <w:szCs w:val="22"/>
-        </w:rPr>
-      </w:pPr>
-    </w:p>
-    <w:p>
-      <w:pPr>
-        <w:rPr>
-          <w:rFonts w:ascii="Verdana" w:hAnsi="Verdana"/>
-          <w:szCs w:val="22"/>
-        </w:rPr>
-      </w:pPr>
-    </w:p>
-    <w:p>
-      <w:pPr>
-        <w:rPr>
-          <w:rFonts w:ascii="Helvetica Neue Thin" w:hAnsi="Helvetica Neue Thin"/>
-          <w:i/>
-          <w:iCs/>
-          <w:sz w:val="14"/>
-          <w:szCs w:val="16"/>
-        </w:rPr>
-      </w:pPr>
-    </w:p>
-    <w:p>
-      <w:pPr>
-        <w:rPr>
-          <w:rFonts w:ascii="Helvetica Neue Thin" w:hAnsi="Helvetica Neue Thin"/>
-          <w:i/>
-          <w:iCs/>
-          <w:sz w:val="14"/>
-          <w:szCs w:val="16"/>
-        </w:rPr>
-      </w:pPr>
-    </w:p>
-    <w:p>
-      <w:pPr>
-        <w:rPr>
-          <w:rFonts w:ascii="Helvetica Neue Thin" w:hAnsi="Helvetica Neue Thin"/>
-          <w:i/>
-          <w:iCs/>
-          <w:sz w:val="14"/>
-          <w:szCs w:val="16"/>
-        </w:rPr>
-      </w:pPr>
-    </w:p>
-    <w:p>
-      <w:pPr>
-        <w:rPr>
-          <w:rFonts w:ascii="Helvetica Neue Thin" w:hAnsi="Helvetica Neue Thin"/>
-          <w:i/>
-          <w:iCs/>
-          <w:sz w:val="14"/>
-          <w:szCs w:val="16"/>
-        </w:rPr>
-      </w:pPr>
-    </w:p>
-    <w:p>
-      <w:pPr>
-        <w:rPr>
-          <w:rFonts w:ascii="Helvetica Neue Thin" w:hAnsi="Helvetica Neue Thin"/>
-          <w:i/>
-          <w:iCs/>
-          <w:sz w:val="14"/>
-          <w:szCs w:val="16"/>
-        </w:rPr>
-      </w:pPr>
-    </w:p>
-    <w:p>
-      <w:pPr>
-        <w:rPr>
-          <w:rFonts w:ascii="Helvetica Neue Thin" w:hAnsi="Helvetica Neue Thin"/>
-          <w:i/>
-          <w:iCs/>
-          <w:sz w:val="14"/>
-          <w:szCs w:val="16"/>
-        </w:rPr>
-      </w:pPr>
-    </w:p>
-    <w:p>
-      <w:pPr>
-        <w:rPr>
-          <w:rFonts w:ascii="Helvetica Neue Thin" w:hAnsi="Helvetica Neue Thin"/>
-          <w:i/>
-          <w:iCs/>
-          <w:sz w:val="14"/>
-          <w:szCs w:val="16"/>
-        </w:rPr>
-      </w:pPr>
-    </w:p>
-    <w:p>
-      <w:pPr>
-        <w:rPr>
-          <w:rFonts w:ascii="Helvetica Neue Thin" w:hAnsi="Helvetica Neue Thin"/>
-          <w:i/>
-          <w:iCs/>
-          <w:sz w:val="14"/>
-          <w:szCs w:val="16"/>
-        </w:rPr>
-      </w:pPr>
-    </w:p>
-    <w:p>
-      <w:pPr>
-        <w:rPr>
-          <w:rFonts w:ascii="Helvetica Neue Thin" w:hAnsi="Helvetica Neue Thin"/>
-          <w:i/>
-          <w:iCs/>
-          <w:sz w:val="14"/>
-          <w:szCs w:val="16"/>
-        </w:rPr>
-      </w:pPr>
-    </w:p>
-    <w:p>
-      <w:pPr>
-        <w:rPr>
-          <w:rFonts w:ascii="Helvetica Neue Thin" w:hAnsi="Helvetica Neue Thin"/>
-          <w:i/>
-          <w:iCs/>
-          <w:sz w:val="14"/>
-          <w:szCs w:val="16"/>
-        </w:rPr>
-      </w:pPr>
-    </w:p>
-    <w:p>
-      <w:pPr>
-        <w:rPr>
-          <w:rFonts w:ascii="Helvetica Neue Thin" w:hAnsi="Helvetica Neue Thin"/>
-          <w:i/>
-          <w:iCs/>
-          <w:sz w:val="14"/>
-          <w:szCs w:val="16"/>
-        </w:rPr>
-      </w:pPr>
-    </w:p>
-    <w:p>
-      <w:pPr>
-        <w:rPr>
-          <w:rFonts w:ascii="Helvetica Neue Thin" w:hAnsi="Helvetica Neue Thin"/>
-          <w:i/>
-          <w:iCs/>
-          <w:sz w:val="14"/>
-          <w:szCs w:val="16"/>
-        </w:rPr>
-      </w:pPr>
-    </w:p>
-    <w:p>
-      <w:pPr>
-        <w:rPr>
-          <w:rFonts w:ascii="Helvetica Neue Thin" w:hAnsi="Helvetica Neue Thin"/>
-          <w:i/>
-          <w:iCs/>
-          <w:sz w:val="14"/>
-          <w:szCs w:val="16"/>
-        </w:rPr>
-      </w:pPr>
-    </w:p>
-    <w:p>
-      <w:pPr>
-        <w:rPr>
-          <w:rFonts w:ascii="Helvetica Neue Thin" w:hAnsi="Helvetica Neue Thin"/>
-          <w:i/>
-          <w:iCs/>
-          <w:sz w:val="14"/>
-          <w:szCs w:val="16"/>
-        </w:rPr>
-      </w:pPr>
-    </w:p>
-    <w:p>
-      <w:pPr>
-        <w:rPr>
-          <w:rFonts w:ascii="Helvetica Neue Thin" w:hAnsi="Helvetica Neue Thin"/>
-          <w:i/>
-          <w:iCs/>
-          <w:sz w:val="14"/>
-          <w:szCs w:val="16"/>
-        </w:rPr>
-      </w:pPr>
-    </w:p>
-    <w:p>
-      <w:pPr>
-        <w:rPr>
-          <w:rFonts w:ascii="Helvetica Neue Thin" w:hAnsi="Helvetica Neue Thin"/>
-          <w:i/>
-          <w:iCs/>
-          <w:sz w:val="14"/>
-          <w:szCs w:val="16"/>
-        </w:rPr>
-      </w:pPr>
-    </w:p>
-    <w:p>
-      <w:pPr>
-        <w:rPr>
-          <w:rFonts w:ascii="Helvetica Neue Thin" w:hAnsi="Helvetica Neue Thin"/>
-          <w:i/>
-          <w:iCs/>
-          <w:sz w:val="14"/>
-          <w:szCs w:val="16"/>
-        </w:rPr>
-      </w:pPr>
-    </w:p>
-    <w:p>
-      <w:pPr>
-        <w:rPr>
-          <w:rFonts w:ascii="Helvetica Neue Thin" w:hAnsi="Helvetica Neue Thin"/>
-          <w:i/>
-          <w:iCs/>
-          <w:sz w:val="14"/>
-          <w:szCs w:val="16"/>
-        </w:rPr>
-      </w:pPr>
-    </w:p>
-    <w:p>
-      <w:pPr>
-        <w:rPr>
-          <w:rFonts w:ascii="Helvetica Neue Thin" w:hAnsi="Helvetica Neue Thin"/>
-          <w:i/>
-          <w:iCs/>
-          <w:sz w:val="14"/>
-          <w:szCs w:val="16"/>
-        </w:rPr>
-      </w:pPr>
-    </w:p>
-    <w:p>
-      <w:pPr>
-        <w:rPr>
-          <w:rFonts w:ascii="Helvetica Neue Thin" w:hAnsi="Helvetica Neue Thin"/>
-          <w:i/>
-          <w:iCs/>
-          <w:sz w:val="14"/>
-          <w:szCs w:val="16"/>
-        </w:rPr>
-      </w:pPr>
-    </w:p>
-    <w:p>
-      <w:pPr>
-        <w:rPr>
-          <w:rFonts w:ascii="Helvetica Neue Thin" w:hAnsi="Helvetica Neue Thin"/>
-          <w:i/>
-          <w:iCs/>
-          <w:sz w:val="14"/>
-          <w:szCs w:val="16"/>
-        </w:rPr>
-      </w:pPr>
-    </w:p>
-    <w:p>
-      <w:pPr>
-        <w:rPr>
-          <w:rFonts w:ascii="Helvetica Neue Thin" w:hAnsi="Helvetica Neue Thin"/>
-          <w:i/>
-          <w:iCs/>
-          <w:sz w:val="14"/>
-          <w:szCs w:val="16"/>
-        </w:rPr>
-      </w:pPr>
-    </w:p>
-    <w:p>
-      <w:pPr>
-        <w:rPr>
-          <w:rFonts w:ascii="Helvetica Neue Thin" w:hAnsi="Helvetica Neue Thin"/>
-          <w:i/>
-          <w:iCs/>
-          <w:sz w:val="14"/>
-          <w:szCs w:val="16"/>
-        </w:rPr>
-      </w:pPr>
-    </w:p>
-    <w:p>
-      <w:pPr>
-        <w:rPr>
-          <w:rFonts w:ascii="Helvetica Neue Thin" w:hAnsi="Helvetica Neue Thin"/>
-          <w:i/>
-          <w:iCs/>
-          <w:sz w:val="14"/>
-          <w:szCs w:val="16"/>
-        </w:rPr>
-      </w:pPr>
-    </w:p>
-    <w:p>
-      <w:pPr>
-        <w:rPr>
-          <w:rFonts w:ascii="Helvetica Neue Thin" w:hAnsi="Helvetica Neue Thin"/>
-          <w:i/>
-          <w:iCs/>
-          <w:sz w:val="14"/>
-          <w:szCs w:val="16"/>
-        </w:rPr>
-      </w:pPr>
-    </w:p>
-    <w:p>
-      <w:pPr>
-        <w:rPr>
-          <w:rFonts w:ascii="Helvetica Neue Thin" w:hAnsi="Helvetica Neue Thin"/>
-          <w:i/>
-          <w:iCs/>
-          <w:sz w:val="14"/>
-          <w:szCs w:val="16"/>
-        </w:rPr>
-      </w:pPr>
-    </w:p>
-    <w:p>
-      <w:pPr>
-        <w:rPr>
-          <w:rFonts w:ascii="Helvetica Neue Thin" w:hAnsi="Helvetica Neue Thin"/>
-          <w:i/>
-          <w:iCs/>
-          <w:sz w:val="14"/>
-          <w:szCs w:val="16"/>
-        </w:rPr>
-      </w:pPr>
-    </w:p>
-    <w:p>
-      <w:pPr>
-        <w:rPr>
-          <w:rFonts w:ascii="Helvetica Neue Thin" w:hAnsi="Helvetica Neue Thin"/>
-          <w:i/>
-          <w:iCs/>
-          <w:sz w:val="14"/>
-          <w:szCs w:val="16"/>
-        </w:rPr>
-      </w:pPr>
-    </w:p>
-    <w:p>
-      <w:pPr>
-        <w:rPr>
-          <w:rFonts w:ascii="Helvetica Neue Thin" w:hAnsi="Helvetica Neue Thin"/>
-          <w:i/>
-          <w:iCs/>
-          <w:sz w:val="14"/>
-          <w:szCs w:val="16"/>
-        </w:rPr>
-      </w:pPr>
-    </w:p>
-    <w:p>
-      <w:pPr>
-        <w:rPr>
-          <w:rFonts w:ascii="Helvetica Neue Thin" w:hAnsi="Helvetica Neue Thin"/>
-          <w:i/>
-          <w:iCs/>
-          <w:sz w:val="14"/>
-          <w:szCs w:val="16"/>
-        </w:rPr>
-      </w:pPr>
-    </w:p>
-    <w:p>
-      <w:pPr>
-        <w:rPr>
-          <w:rFonts w:ascii="Helvetica Neue Thin" w:hAnsi="Helvetica Neue Thin"/>
-          <w:i/>
-          <w:iCs/>
-          <w:sz w:val="14"/>
-          <w:szCs w:val="16"/>
-        </w:rPr>
-      </w:pPr>
-    </w:p>
-    <w:p>
-      <w:pPr>
-        <w:rPr>
-          <w:rFonts w:ascii="Helvetica Neue Thin" w:hAnsi="Helvetica Neue Thin"/>
-          <w:i/>
-          <w:iCs/>
-          <w:sz w:val="14"/>
-          <w:szCs w:val="16"/>
-        </w:rPr>
-      </w:pPr>
-    </w:p>
-    <w:p>
-      <w:pPr>
-        <w:rPr>
-          <w:rFonts w:ascii="Helvetica Neue Thin" w:hAnsi="Helvetica Neue Thin"/>
-          <w:i/>
-          <w:iCs/>
-          <w:sz w:val="14"/>
-          <w:szCs w:val="16"/>
-        </w:rPr>
-      </w:pPr>
-    </w:p>
-    <w:p>
-      <w:pPr>
-        <w:rPr>
-          <w:rFonts w:ascii="Helvetica Neue Thin" w:hAnsi="Helvetica Neue Thin"/>
-          <w:i/>
-          <w:iCs/>
-          <w:sz w:val="14"/>
-          <w:szCs w:val="16"/>
-        </w:rPr>
-      </w:pPr>
-    </w:p>
-    <w:p>
-      <w:pPr>
-        <w:rPr>
-          <w:rFonts w:ascii="Helvetica Neue Thin" w:hAnsi="Helvetica Neue Thin"/>
-          <w:i/>
-          <w:iCs/>
-          <w:sz w:val="14"/>
-          <w:szCs w:val="16"/>
-        </w:rPr>
-      </w:pPr>
-    </w:p>
-    <w:p>
-      <w:pPr>
-        <w:rPr>
-          <w:rFonts w:ascii="Helvetica Neue Thin" w:hAnsi="Helvetica Neue Thin"/>
-          <w:i/>
-          <w:iCs/>
-          <w:sz w:val="14"/>
-          <w:szCs w:val="16"/>
-        </w:rPr>
-      </w:pPr>
-    </w:p>
-    <w:p>
-      <w:pPr>
-        <w:rPr>
-          <w:rFonts w:ascii="Helvetica Neue Thin" w:hAnsi="Helvetica Neue Thin"/>
-          <w:i/>
-          <w:iCs/>
-          <w:sz w:val="14"/>
-          <w:szCs w:val="16"/>
-        </w:rPr>
-      </w:pPr>
-    </w:p>
-    <w:p>
-      <w:pPr>
-        <w:rPr>
-          <w:rFonts w:ascii="Helvetica Neue Thin" w:hAnsi="Helvetica Neue Thin"/>
-          <w:i/>
-          <w:iCs/>
-          <w:sz w:val="14"/>
-          <w:szCs w:val="16"/>
-        </w:rPr>
-      </w:pPr>
-    </w:p>
-    <w:p>
-      <w:pPr>
-        <w:rPr>
-          <w:rFonts w:ascii="Helvetica Neue Thin" w:hAnsi="Helvetica Neue Thin"/>
-          <w:i/>
-          <w:iCs/>
-          <w:sz w:val="14"/>
-          <w:szCs w:val="16"/>
-        </w:rPr>
-      </w:pPr>
-    </w:p>
-    <w:p>
-      <w:pPr>
-        <w:rPr>
-          <w:rFonts w:ascii="Helvetica Neue Thin" w:hAnsi="Helvetica Neue Thin"/>
-          <w:i/>
-          <w:iCs/>
-          <w:sz w:val="14"/>
-          <w:szCs w:val="16"/>
-        </w:rPr>
-      </w:pPr>
-    </w:p>
-    <w:p>
-      <w:pPr>
-        <w:rPr>
-          <w:rFonts w:ascii="Helvetica Neue Thin" w:hAnsi="Helvetica Neue Thin"/>
-          <w:i/>
-          <w:iCs/>
-          <w:sz w:val="14"/>
-          <w:szCs w:val="16"/>
-        </w:rPr>
-      </w:pPr>
-    </w:p>
-    <w:p>
-      <w:pPr>
-        <w:rPr>
-          <w:rFonts w:ascii="Helvetica Neue Thin" w:hAnsi="Helvetica Neue Thin"/>
-          <w:i/>
-          <w:iCs/>
-          <w:sz w:val="14"/>
-          <w:szCs w:val="16"/>
-        </w:rPr>
-      </w:pPr>
-    </w:p>
-    <w:p>
-      <w:pPr>
-        <w:rPr>
-          <w:rFonts w:ascii="Helvetica Neue Thin" w:hAnsi="Helvetica Neue Thin"/>
-          <w:i/>
-          <w:iCs/>
-          <w:sz w:val="14"/>
-          <w:szCs w:val="16"/>
-        </w:rPr>
-      </w:pPr>
-    </w:p>
-    <w:p>
-      <w:pPr>
-        <w:rPr>
-          <w:rFonts w:ascii="Helvetica Neue Thin" w:hAnsi="Helvetica Neue Thin"/>
-          <w:i/>
-          <w:iCs/>
-          <w:sz w:val="14"/>
-          <w:szCs w:val="16"/>
-        </w:rPr>
-      </w:pPr>
     </w:p>
     <w:p>
       <w:pPr>
@@ -7705,11 +7566,12 @@
       </w:r>
     </w:p>
     <w:sectPr>
-      <w:headerReference w:type="default" r:id="rId11"/>
-      <w:footerReference w:type="even" r:id="rId12"/>
-      <w:footerReference w:type="default" r:id="rId13"/>
-      <w:headerReference w:type="first" r:id="rId14"/>
-      <w:footerReference w:type="first" r:id="rId15"/>
+      <w:headerReference w:type="even" r:id="rId11"/>
+      <w:headerReference w:type="default" r:id="rId12"/>
+      <w:footerReference w:type="even" r:id="rId13"/>
+      <w:footerReference w:type="default" r:id="rId14"/>
+      <w:headerReference w:type="first" r:id="rId15"/>
+      <w:footerReference w:type="first" r:id="rId16"/>
       <w:pgSz w:w="16840" w:h="11907" w:orient="landscape" w:code="9"/>
       <w:pgMar w:top="1440" w:right="1080" w:bottom="1440" w:left="1080" w:header="567" w:footer="284" w:gutter="0"/>
       <w:cols w:space="720"/>
@@ -7764,34 +7626,34 @@
 <w:ftr xmlns:wpc="http://schemas.microsoft.com/office/word/2010/wordprocessingCanvas" xmlns:cx="http://schemas.microsoft.com/office/drawing/2014/chartex" xmlns:cx1="http://schemas.microsoft.com/office/drawing/2015/9/8/chartex" xmlns:cx2="http://schemas.microsoft.com/office/drawing/2015/10/21/chartex" xmlns:cx3="http://schemas.microsoft.com/office/drawing/2016/5/9/chartex" xmlns:cx4="http://schemas.microsoft.com/office/drawing/2016/5/10/chartex" xmlns:cx5="http://schemas.microsoft.com/office/drawing/2016/5/11/chartex" xmlns:cx6="http://schemas.microsoft.com/office/drawing/2016/5/12/chartex" xmlns:cx7="http://schemas.microsoft.com/office/drawing/2016/5/13/chartex" xmlns:cx8="http://schemas.microsoft.com/office/drawing/2016/5/14/chartex" xmlns:mc="http://schemas.openxmlformats.org/markup-compatibility/2006" xmlns:aink="http://schemas.microsoft.com/office/drawing/2016/ink" xmlns:am3d="http://schemas.microsoft.com/office/drawing/2017/model3d" xmlns:o="urn:schemas-microsoft-com:office:office" xmlns:r="http://schemas.openxmlformats.org/officeDocument/2006/relationships" xmlns:m="http://schemas.openxmlformats.org/officeDocument/2006/math" xmlns:v="urn:schemas-microsoft-com:vml" xmlns:wp14="http://schemas.microsoft.com/office/word/2010/wordprocessingDrawing" xmlns:wp="http://schemas.openxmlformats.org/drawingml/2006/wordprocessingDrawing" xmlns:w10="urn:schemas-microsoft-com:office:word" xmlns:w="http://schemas.openxmlformats.org/wordprocessingml/2006/main" xmlns:w14="http://schemas.microsoft.com/office/word/2010/wordml" xmlns:w15="http://schemas.microsoft.com/office/word/2012/wordml" xmlns:w16cid="http://schemas.microsoft.com/office/word/2016/wordml/cid" xmlns:w16se="http://schemas.microsoft.com/office/word/2015/wordml/symex" xmlns:wpg="http://schemas.microsoft.com/office/word/2010/wordprocessingGroup" xmlns:wpi="http://schemas.microsoft.com/office/word/2010/wordprocessingInk" xmlns:wne="http://schemas.microsoft.com/office/word/2006/wordml" xmlns:wps="http://schemas.microsoft.com/office/word/2010/wordprocessingShape" mc:Ignorable="w14 w15 w16se w16cid wp14">
   <w:p>
     <w:pPr>
-      <w:pStyle w:val="Footer"/>
+      <w:pStyle w:val="Bunntekst"/>
       <w:framePr w:wrap="none" w:vAnchor="text" w:hAnchor="margin" w:xAlign="right" w:y="1"/>
       <w:rPr>
-        <w:rStyle w:val="PageNumber"/>
+        <w:rStyle w:val="Sidetall"/>
       </w:rPr>
     </w:pPr>
     <w:r>
       <w:rPr>
-        <w:rStyle w:val="PageNumber"/>
+        <w:rStyle w:val="Sidetall"/>
       </w:rPr>
       <w:fldChar w:fldCharType="begin"/>
     </w:r>
     <w:r>
       <w:rPr>
-        <w:rStyle w:val="PageNumber"/>
+        <w:rStyle w:val="Sidetall"/>
       </w:rPr>
       <w:instrText xml:space="preserve">PAGE  </w:instrText>
     </w:r>
     <w:r>
       <w:rPr>
-        <w:rStyle w:val="PageNumber"/>
+        <w:rStyle w:val="Sidetall"/>
       </w:rPr>
       <w:fldChar w:fldCharType="end"/>
     </w:r>
   </w:p>
   <w:p>
     <w:pPr>
-      <w:pStyle w:val="Footer"/>
+      <w:pStyle w:val="Bunntekst"/>
       <w:ind w:right="360"/>
     </w:pPr>
   </w:p>
@@ -7802,37 +7664,37 @@
 <w:ftr xmlns:wpc="http://schemas.microsoft.com/office/word/2010/wordprocessingCanvas" xmlns:cx="http://schemas.microsoft.com/office/drawing/2014/chartex" xmlns:cx1="http://schemas.microsoft.com/office/drawing/2015/9/8/chartex" xmlns:cx2="http://schemas.microsoft.com/office/drawing/2015/10/21/chartex" xmlns:cx3="http://schemas.microsoft.com/office/drawing/2016/5/9/chartex" xmlns:cx4="http://schemas.microsoft.com/office/drawing/2016/5/10/chartex" xmlns:cx5="http://schemas.microsoft.com/office/drawing/2016/5/11/chartex" xmlns:cx6="http://schemas.microsoft.com/office/drawing/2016/5/12/chartex" xmlns:cx7="http://schemas.microsoft.com/office/drawing/2016/5/13/chartex" xmlns:cx8="http://schemas.microsoft.com/office/drawing/2016/5/14/chartex" xmlns:mc="http://schemas.openxmlformats.org/markup-compatibility/2006" xmlns:aink="http://schemas.microsoft.com/office/drawing/2016/ink" xmlns:am3d="http://schemas.microsoft.com/office/drawing/2017/model3d" xmlns:o="urn:schemas-microsoft-com:office:office" xmlns:r="http://schemas.openxmlformats.org/officeDocument/2006/relationships" xmlns:m="http://schemas.openxmlformats.org/officeDocument/2006/math" xmlns:v="urn:schemas-microsoft-com:vml" xmlns:wp14="http://schemas.microsoft.com/office/word/2010/wordprocessingDrawing" xmlns:wp="http://schemas.openxmlformats.org/drawingml/2006/wordprocessingDrawing" xmlns:w10="urn:schemas-microsoft-com:office:word" xmlns:w="http://schemas.openxmlformats.org/wordprocessingml/2006/main" xmlns:w14="http://schemas.microsoft.com/office/word/2010/wordml" xmlns:w15="http://schemas.microsoft.com/office/word/2012/wordml" xmlns:w16cid="http://schemas.microsoft.com/office/word/2016/wordml/cid" xmlns:w16se="http://schemas.microsoft.com/office/word/2015/wordml/symex" xmlns:wpg="http://schemas.microsoft.com/office/word/2010/wordprocessingGroup" xmlns:wpi="http://schemas.microsoft.com/office/word/2010/wordprocessingInk" xmlns:wne="http://schemas.microsoft.com/office/word/2006/wordml" xmlns:wps="http://schemas.microsoft.com/office/word/2010/wordprocessingShape" mc:Ignorable="w14 w15 w16se w16cid wp14">
   <w:p>
     <w:pPr>
-      <w:pStyle w:val="Footer"/>
+      <w:pStyle w:val="Bunntekst"/>
       <w:framePr w:wrap="none" w:vAnchor="text" w:hAnchor="margin" w:xAlign="right" w:y="1"/>
       <w:rPr>
-        <w:rStyle w:val="PageNumber"/>
+        <w:rStyle w:val="Sidetall"/>
         <w:color w:val="1381C4"/>
       </w:rPr>
     </w:pPr>
     <w:r>
       <w:rPr>
-        <w:rStyle w:val="PageNumber"/>
+        <w:rStyle w:val="Sidetall"/>
         <w:color w:val="1381C4"/>
       </w:rPr>
       <w:fldChar w:fldCharType="begin"/>
     </w:r>
     <w:r>
       <w:rPr>
-        <w:rStyle w:val="PageNumber"/>
+        <w:rStyle w:val="Sidetall"/>
         <w:color w:val="1381C4"/>
       </w:rPr>
       <w:instrText xml:space="preserve">PAGE  </w:instrText>
     </w:r>
     <w:r>
       <w:rPr>
-        <w:rStyle w:val="PageNumber"/>
+        <w:rStyle w:val="Sidetall"/>
         <w:color w:val="1381C4"/>
       </w:rPr>
       <w:fldChar w:fldCharType="separate"/>
     </w:r>
     <w:r>
       <w:rPr>
-        <w:rStyle w:val="PageNumber"/>
+        <w:rStyle w:val="Sidetall"/>
         <w:noProof/>
         <w:color w:val="1381C4"/>
       </w:rPr>
@@ -7840,28 +7702,28 @@
     </w:r>
     <w:r>
       <w:rPr>
-        <w:rStyle w:val="PageNumber"/>
+        <w:rStyle w:val="Sidetall"/>
         <w:color w:val="1381C4"/>
       </w:rPr>
       <w:fldChar w:fldCharType="end"/>
     </w:r>
     <w:r>
       <w:rPr>
-        <w:rStyle w:val="PageNumber"/>
+        <w:rStyle w:val="Sidetall"/>
         <w:color w:val="1381C4"/>
       </w:rPr>
       <w:t xml:space="preserve"> (</w:t>
     </w:r>
     <w:r>
       <w:rPr>
-        <w:rStyle w:val="PageNumber"/>
+        <w:rStyle w:val="Sidetall"/>
         <w:color w:val="1381C4"/>
       </w:rPr>
-      <w:t>7</w:t>
+      <w:t>5</w:t>
     </w:r>
     <w:r>
       <w:rPr>
-        <w:rStyle w:val="PageNumber"/>
+        <w:rStyle w:val="Sidetall"/>
         <w:color w:val="1381C4"/>
       </w:rPr>
       <w:t>)</w:t>
@@ -7895,7 +7757,7 @@
         </w:tcPr>
         <w:p>
           <w:pPr>
-            <w:pStyle w:val="Footer"/>
+            <w:pStyle w:val="Bunntekst"/>
             <w:tabs>
               <w:tab w:val="clear" w:pos="4153"/>
               <w:tab w:val="clear" w:pos="8306"/>
@@ -7958,7 +7820,7 @@
         </w:tcPr>
         <w:p>
           <w:pPr>
-            <w:pStyle w:val="Footer"/>
+            <w:pStyle w:val="Bunntekst"/>
             <w:tabs>
               <w:tab w:val="clear" w:pos="4153"/>
               <w:tab w:val="clear" w:pos="8306"/>
@@ -8015,7 +7877,7 @@
               <w:sz w:val="14"/>
               <w:lang w:val="en-US"/>
             </w:rPr>
-            <w:t>2018-11-23</w:t>
+            <w:t>2019-11-13</w:t>
           </w:r>
           <w:r>
             <w:rPr>
@@ -8035,7 +7897,7 @@
         </w:tcPr>
         <w:p>
           <w:pPr>
-            <w:pStyle w:val="Footer"/>
+            <w:pStyle w:val="Bunntekst"/>
             <w:tabs>
               <w:tab w:val="clear" w:pos="4153"/>
               <w:tab w:val="clear" w:pos="8306"/>
@@ -8051,7 +7913,7 @@
           <w:hyperlink r:id="rId1" w:history="1">
             <w:r>
               <w:rPr>
-                <w:rStyle w:val="Hyperlink"/>
+                <w:rStyle w:val="Hyperkobling"/>
                 <w:rFonts w:ascii="Helvetica" w:hAnsi="Helvetica" w:cs="Arial"/>
                 <w:color w:val="1381C4"/>
                 <w:sz w:val="14"/>
@@ -8081,7 +7943,7 @@
           </w:r>
           <w:r>
             <w:rPr>
-              <w:rStyle w:val="Hyperlink"/>
+              <w:rStyle w:val="Hyperkobling"/>
               <w:rFonts w:ascii="Helvetica" w:hAnsi="Helvetica" w:cs="Arial"/>
               <w:color w:val="1381C4"/>
               <w:sz w:val="14"/>
@@ -8098,7 +7960,7 @@
         </w:tcPr>
         <w:p>
           <w:pPr>
-            <w:pStyle w:val="Footer"/>
+            <w:pStyle w:val="Bunntekst"/>
             <w:tabs>
               <w:tab w:val="clear" w:pos="4153"/>
               <w:tab w:val="clear" w:pos="8306"/>
@@ -8118,7 +7980,7 @@
   </w:tbl>
   <w:p>
     <w:pPr>
-      <w:pStyle w:val="Footer"/>
+      <w:pStyle w:val="Bunntekst"/>
       <w:rPr>
         <w:lang w:val="sq-AL"/>
       </w:rPr>
@@ -8206,7 +8068,7 @@
   </w:p>
   <w:p>
     <w:pPr>
-      <w:pStyle w:val="Footer"/>
+      <w:pStyle w:val="Bunntekst"/>
     </w:pPr>
   </w:p>
 </w:ftr>
@@ -8255,9 +8117,87 @@
 <w:hdr xmlns:wpc="http://schemas.microsoft.com/office/word/2010/wordprocessingCanvas" xmlns:cx="http://schemas.microsoft.com/office/drawing/2014/chartex" xmlns:cx1="http://schemas.microsoft.com/office/drawing/2015/9/8/chartex" xmlns:cx2="http://schemas.microsoft.com/office/drawing/2015/10/21/chartex" xmlns:cx3="http://schemas.microsoft.com/office/drawing/2016/5/9/chartex" xmlns:cx4="http://schemas.microsoft.com/office/drawing/2016/5/10/chartex" xmlns:cx5="http://schemas.microsoft.com/office/drawing/2016/5/11/chartex" xmlns:cx6="http://schemas.microsoft.com/office/drawing/2016/5/12/chartex" xmlns:cx7="http://schemas.microsoft.com/office/drawing/2016/5/13/chartex" xmlns:cx8="http://schemas.microsoft.com/office/drawing/2016/5/14/chartex" xmlns:mc="http://schemas.openxmlformats.org/markup-compatibility/2006" xmlns:aink="http://schemas.microsoft.com/office/drawing/2016/ink" xmlns:am3d="http://schemas.microsoft.com/office/drawing/2017/model3d" xmlns:o="urn:schemas-microsoft-com:office:office" xmlns:r="http://schemas.openxmlformats.org/officeDocument/2006/relationships" xmlns:m="http://schemas.openxmlformats.org/officeDocument/2006/math" xmlns:v="urn:schemas-microsoft-com:vml" xmlns:wp14="http://schemas.microsoft.com/office/word/2010/wordprocessingDrawing" xmlns:wp="http://schemas.openxmlformats.org/drawingml/2006/wordprocessingDrawing" xmlns:w10="urn:schemas-microsoft-com:office:word" xmlns:w="http://schemas.openxmlformats.org/wordprocessingml/2006/main" xmlns:w14="http://schemas.microsoft.com/office/word/2010/wordml" xmlns:w15="http://schemas.microsoft.com/office/word/2012/wordml" xmlns:w16cid="http://schemas.microsoft.com/office/word/2016/wordml/cid" xmlns:w16se="http://schemas.microsoft.com/office/word/2015/wordml/symex" xmlns:wpg="http://schemas.microsoft.com/office/word/2010/wordprocessingGroup" xmlns:wpi="http://schemas.microsoft.com/office/word/2010/wordprocessingInk" xmlns:wne="http://schemas.microsoft.com/office/word/2006/wordml" xmlns:wps="http://schemas.microsoft.com/office/word/2010/wordprocessingShape" mc:Ignorable="w14 w15 w16se w16cid wp14">
   <w:p>
     <w:pPr>
-      <w:pStyle w:val="Header"/>
+      <w:pStyle w:val="Topptekst"/>
+    </w:pPr>
+    <w:r>
+      <w:rPr>
+        <w:noProof/>
+      </w:rPr>
+      <w:pict w14:anchorId="3ACE9851">
+        <v:shapetype id="_x0000_t136" coordsize="21600,21600" o:spt="136" adj="10800" path="m@7,l@8,m@5,21600l@6,21600e">
+          <v:formulas>
+            <v:f eqn="sum #0 0 10800"/>
+            <v:f eqn="prod #0 2 1"/>
+            <v:f eqn="sum 21600 0 @1"/>
+            <v:f eqn="sum 0 0 @2"/>
+            <v:f eqn="sum 21600 0 @3"/>
+            <v:f eqn="if @0 @3 0"/>
+            <v:f eqn="if @0 21600 @1"/>
+            <v:f eqn="if @0 0 @2"/>
+            <v:f eqn="if @0 @4 21600"/>
+            <v:f eqn="mid @5 @6"/>
+            <v:f eqn="mid @8 @5"/>
+            <v:f eqn="mid @7 @8"/>
+            <v:f eqn="mid @6 @7"/>
+            <v:f eqn="sum @6 0 @5"/>
+          </v:formulas>
+          <v:path textpathok="t" o:connecttype="custom" o:connectlocs="@9,0;@10,10800;@11,21600;@12,10800" o:connectangles="270,180,90,0"/>
+          <v:textpath on="t" fitshape="t"/>
+          <v:handles>
+            <v:h position="#0,bottomRight" xrange="6629,14971"/>
+          </v:handles>
+          <o:lock v:ext="edit" text="t" shapetype="t"/>
+        </v:shapetype>
+        <v:shape id="PowerPlusWaterMarkObject20878122" o:spid="_x0000_s2051" type="#_x0000_t136" alt="" style="position:absolute;margin-left:0;margin-top:0;width:477.3pt;height:159.1pt;rotation:315;z-index:-251651072;mso-wrap-edited:f;mso-width-percent:0;mso-height-percent:0;mso-position-horizontal:center;mso-position-horizontal-relative:margin;mso-position-vertical:center;mso-position-vertical-relative:margin;mso-width-percent:0;mso-height-percent:0" o:allowincell="f" fillcolor="silver" stroked="f">
+          <v:textpath style="font-family:&quot;Helvetica&quot;;font-size:1pt" string="BETA"/>
+        </v:shape>
+      </w:pict>
+    </w:r>
+  </w:p>
+</w:hdr>
+</file>
+
+<file path=word/header2.xml><?xml version="1.0" encoding="utf-8"?>
+<w:hdr xmlns:wpc="http://schemas.microsoft.com/office/word/2010/wordprocessingCanvas" xmlns:cx="http://schemas.microsoft.com/office/drawing/2014/chartex" xmlns:cx1="http://schemas.microsoft.com/office/drawing/2015/9/8/chartex" xmlns:cx2="http://schemas.microsoft.com/office/drawing/2015/10/21/chartex" xmlns:cx3="http://schemas.microsoft.com/office/drawing/2016/5/9/chartex" xmlns:cx4="http://schemas.microsoft.com/office/drawing/2016/5/10/chartex" xmlns:cx5="http://schemas.microsoft.com/office/drawing/2016/5/11/chartex" xmlns:cx6="http://schemas.microsoft.com/office/drawing/2016/5/12/chartex" xmlns:cx7="http://schemas.microsoft.com/office/drawing/2016/5/13/chartex" xmlns:cx8="http://schemas.microsoft.com/office/drawing/2016/5/14/chartex" xmlns:mc="http://schemas.openxmlformats.org/markup-compatibility/2006" xmlns:aink="http://schemas.microsoft.com/office/drawing/2016/ink" xmlns:am3d="http://schemas.microsoft.com/office/drawing/2017/model3d" xmlns:o="urn:schemas-microsoft-com:office:office" xmlns:r="http://schemas.openxmlformats.org/officeDocument/2006/relationships" xmlns:m="http://schemas.openxmlformats.org/officeDocument/2006/math" xmlns:v="urn:schemas-microsoft-com:vml" xmlns:wp14="http://schemas.microsoft.com/office/word/2010/wordprocessingDrawing" xmlns:wp="http://schemas.openxmlformats.org/drawingml/2006/wordprocessingDrawing" xmlns:w10="urn:schemas-microsoft-com:office:word" xmlns:w="http://schemas.openxmlformats.org/wordprocessingml/2006/main" xmlns:w14="http://schemas.microsoft.com/office/word/2010/wordml" xmlns:w15="http://schemas.microsoft.com/office/word/2012/wordml" xmlns:w16cid="http://schemas.microsoft.com/office/word/2016/wordml/cid" xmlns:w16se="http://schemas.microsoft.com/office/word/2015/wordml/symex" xmlns:wpg="http://schemas.microsoft.com/office/word/2010/wordprocessingGroup" xmlns:wpi="http://schemas.microsoft.com/office/word/2010/wordprocessingInk" xmlns:wne="http://schemas.microsoft.com/office/word/2006/wordml" xmlns:wps="http://schemas.microsoft.com/office/word/2010/wordprocessingShape" mc:Ignorable="w14 w15 w16se w16cid wp14">
+  <w:p>
+    <w:pPr>
+      <w:pStyle w:val="Topptekst"/>
       <w:jc w:val="right"/>
     </w:pPr>
+    <w:r>
+      <w:rPr>
+        <w:noProof/>
+      </w:rPr>
+      <w:pict w14:anchorId="4974D58E">
+        <v:shapetype id="_x0000_t136" coordsize="21600,21600" o:spt="136" adj="10800" path="m@7,l@8,m@5,21600l@6,21600e">
+          <v:formulas>
+            <v:f eqn="sum #0 0 10800"/>
+            <v:f eqn="prod #0 2 1"/>
+            <v:f eqn="sum 21600 0 @1"/>
+            <v:f eqn="sum 0 0 @2"/>
+            <v:f eqn="sum 21600 0 @3"/>
+            <v:f eqn="if @0 @3 0"/>
+            <v:f eqn="if @0 21600 @1"/>
+            <v:f eqn="if @0 0 @2"/>
+            <v:f eqn="if @0 @4 21600"/>
+            <v:f eqn="mid @5 @6"/>
+            <v:f eqn="mid @8 @5"/>
+            <v:f eqn="mid @7 @8"/>
+            <v:f eqn="mid @6 @7"/>
+            <v:f eqn="sum @6 0 @5"/>
+          </v:formulas>
+          <v:path textpathok="t" o:connecttype="custom" o:connectlocs="@9,0;@10,10800;@11,21600;@12,10800" o:connectangles="270,180,90,0"/>
+          <v:textpath on="t" fitshape="t"/>
+          <v:handles>
+            <v:h position="#0,bottomRight" xrange="6629,14971"/>
+          </v:handles>
+          <o:lock v:ext="edit" text="t" shapetype="t"/>
+        </v:shapetype>
+        <v:shape id="PowerPlusWaterMarkObject20878123" o:spid="_x0000_s2050" type="#_x0000_t136" alt="" style="position:absolute;left:0;text-align:left;margin-left:0;margin-top:0;width:477.3pt;height:159.1pt;rotation:315;z-index:-251646976;mso-wrap-edited:f;mso-width-percent:0;mso-height-percent:0;mso-position-horizontal:center;mso-position-horizontal-relative:margin;mso-position-vertical:center;mso-position-vertical-relative:margin;mso-width-percent:0;mso-height-percent:0" o:allowincell="f" fillcolor="silver" stroked="f">
+          <v:textpath style="font-family:&quot;Helvetica&quot;;font-size:1pt" string="BETA"/>
+        </v:shape>
+      </w:pict>
+    </w:r>
     <w:r>
       <w:rPr>
         <w:rFonts w:ascii="Verdana" w:hAnsi="Verdana"/>
@@ -8317,20 +8257,54 @@
   </w:p>
   <w:p>
     <w:pPr>
-      <w:pStyle w:val="Header"/>
+      <w:pStyle w:val="Topptekst"/>
       <w:jc w:val="right"/>
     </w:pPr>
   </w:p>
 </w:hdr>
 </file>
 
-<file path=word/header2.xml><?xml version="1.0" encoding="utf-8"?>
+<file path=word/header3.xml><?xml version="1.0" encoding="utf-8"?>
 <w:hdr xmlns:wpc="http://schemas.microsoft.com/office/word/2010/wordprocessingCanvas" xmlns:cx="http://schemas.microsoft.com/office/drawing/2014/chartex" xmlns:cx1="http://schemas.microsoft.com/office/drawing/2015/9/8/chartex" xmlns:cx2="http://schemas.microsoft.com/office/drawing/2015/10/21/chartex" xmlns:cx3="http://schemas.microsoft.com/office/drawing/2016/5/9/chartex" xmlns:cx4="http://schemas.microsoft.com/office/drawing/2016/5/10/chartex" xmlns:cx5="http://schemas.microsoft.com/office/drawing/2016/5/11/chartex" xmlns:cx6="http://schemas.microsoft.com/office/drawing/2016/5/12/chartex" xmlns:cx7="http://schemas.microsoft.com/office/drawing/2016/5/13/chartex" xmlns:cx8="http://schemas.microsoft.com/office/drawing/2016/5/14/chartex" xmlns:mc="http://schemas.openxmlformats.org/markup-compatibility/2006" xmlns:aink="http://schemas.microsoft.com/office/drawing/2016/ink" xmlns:am3d="http://schemas.microsoft.com/office/drawing/2017/model3d" xmlns:o="urn:schemas-microsoft-com:office:office" xmlns:r="http://schemas.openxmlformats.org/officeDocument/2006/relationships" xmlns:m="http://schemas.openxmlformats.org/officeDocument/2006/math" xmlns:v="urn:schemas-microsoft-com:vml" xmlns:wp14="http://schemas.microsoft.com/office/word/2010/wordprocessingDrawing" xmlns:wp="http://schemas.openxmlformats.org/drawingml/2006/wordprocessingDrawing" xmlns:w10="urn:schemas-microsoft-com:office:word" xmlns:w="http://schemas.openxmlformats.org/wordprocessingml/2006/main" xmlns:w14="http://schemas.microsoft.com/office/word/2010/wordml" xmlns:w15="http://schemas.microsoft.com/office/word/2012/wordml" xmlns:w16cid="http://schemas.microsoft.com/office/word/2016/wordml/cid" xmlns:w16se="http://schemas.microsoft.com/office/word/2015/wordml/symex" xmlns:wpg="http://schemas.microsoft.com/office/word/2010/wordprocessingGroup" xmlns:wpi="http://schemas.microsoft.com/office/word/2010/wordprocessingInk" xmlns:wne="http://schemas.microsoft.com/office/word/2006/wordml" xmlns:wps="http://schemas.microsoft.com/office/word/2010/wordprocessingShape" mc:Ignorable="w14 w15 w16se w16cid wp14">
   <w:p>
     <w:pPr>
-      <w:pStyle w:val="Header"/>
+      <w:pStyle w:val="Topptekst"/>
       <w:jc w:val="right"/>
     </w:pPr>
+    <w:r>
+      <w:rPr>
+        <w:noProof/>
+      </w:rPr>
+      <w:pict w14:anchorId="250A5390">
+        <v:shapetype id="_x0000_t136" coordsize="21600,21600" o:spt="136" adj="10800" path="m@7,l@8,m@5,21600l@6,21600e">
+          <v:formulas>
+            <v:f eqn="sum #0 0 10800"/>
+            <v:f eqn="prod #0 2 1"/>
+            <v:f eqn="sum 21600 0 @1"/>
+            <v:f eqn="sum 0 0 @2"/>
+            <v:f eqn="sum 21600 0 @3"/>
+            <v:f eqn="if @0 @3 0"/>
+            <v:f eqn="if @0 21600 @1"/>
+            <v:f eqn="if @0 0 @2"/>
+            <v:f eqn="if @0 @4 21600"/>
+            <v:f eqn="mid @5 @6"/>
+            <v:f eqn="mid @8 @5"/>
+            <v:f eqn="mid @7 @8"/>
+            <v:f eqn="mid @6 @7"/>
+            <v:f eqn="sum @6 0 @5"/>
+          </v:formulas>
+          <v:path textpathok="t" o:connecttype="custom" o:connectlocs="@9,0;@10,10800;@11,21600;@12,10800" o:connectangles="270,180,90,0"/>
+          <v:textpath on="t" fitshape="t"/>
+          <v:handles>
+            <v:h position="#0,bottomRight" xrange="6629,14971"/>
+          </v:handles>
+          <o:lock v:ext="edit" text="t" shapetype="t"/>
+        </v:shapetype>
+        <v:shape id="PowerPlusWaterMarkObject20878121" o:spid="_x0000_s2049" type="#_x0000_t136" alt="" style="position:absolute;left:0;text-align:left;margin-left:0;margin-top:0;width:477.3pt;height:159.1pt;rotation:315;z-index:-251655168;mso-wrap-edited:f;mso-width-percent:0;mso-height-percent:0;mso-position-horizontal:center;mso-position-horizontal-relative:margin;mso-position-vertical:center;mso-position-vertical-relative:margin;mso-width-percent:0;mso-height-percent:0" o:allowincell="f" fillcolor="silver" stroked="f">
+          <v:textpath style="font-family:&quot;Helvetica&quot;;font-size:1pt" string="BETA"/>
+        </v:shape>
+      </w:pict>
+    </w:r>
     <w:r>
       <w:rPr>
         <w:rFonts w:ascii="Verdana" w:hAnsi="Verdana"/>
@@ -8401,7 +8375,7 @@
     <w:lvl w:ilvl="0">
       <w:start w:val="1"/>
       <w:numFmt w:val="decimal"/>
-      <w:pStyle w:val="ListNumber"/>
+      <w:pStyle w:val="Nummerertliste"/>
       <w:lvlText w:val="%1."/>
       <w:lvlJc w:val="left"/>
       <w:pPr>
@@ -9216,7 +9190,7 @@
     <w:lvl w:ilvl="0">
       <w:start w:val="1"/>
       <w:numFmt w:val="decimal"/>
-      <w:pStyle w:val="Heading1"/>
+      <w:pStyle w:val="Overskrift1"/>
       <w:lvlText w:val="%1"/>
       <w:lvlJc w:val="left"/>
       <w:pPr>
@@ -9229,7 +9203,7 @@
     <w:lvl w:ilvl="1">
       <w:start w:val="1"/>
       <w:numFmt w:val="decimal"/>
-      <w:pStyle w:val="Heading2"/>
+      <w:pStyle w:val="Overskrift2"/>
       <w:lvlText w:val="%1.%2"/>
       <w:lvlJc w:val="left"/>
       <w:pPr>
@@ -9242,7 +9216,7 @@
     <w:lvl w:ilvl="2">
       <w:start w:val="1"/>
       <w:numFmt w:val="decimal"/>
-      <w:pStyle w:val="Heading3"/>
+      <w:pStyle w:val="Overskrift3"/>
       <w:lvlText w:val="%1.%2.%3"/>
       <w:lvlJc w:val="left"/>
       <w:pPr>
@@ -9255,7 +9229,7 @@
     <w:lvl w:ilvl="3">
       <w:start w:val="1"/>
       <w:numFmt w:val="decimal"/>
-      <w:pStyle w:val="Heading4"/>
+      <w:pStyle w:val="Overskrift4"/>
       <w:lvlText w:val="%1.%2.%3.%4"/>
       <w:lvlJc w:val="left"/>
       <w:pPr>
@@ -9268,7 +9242,7 @@
     <w:lvl w:ilvl="4">
       <w:start w:val="1"/>
       <w:numFmt w:val="decimal"/>
-      <w:pStyle w:val="Heading5"/>
+      <w:pStyle w:val="Overskrift5"/>
       <w:lvlText w:val="%1.%2.%3.%4.%5"/>
       <w:lvlJc w:val="left"/>
       <w:pPr>
@@ -9281,7 +9255,7 @@
     <w:lvl w:ilvl="5">
       <w:start w:val="1"/>
       <w:numFmt w:val="decimal"/>
-      <w:pStyle w:val="Heading6"/>
+      <w:pStyle w:val="Overskrift6"/>
       <w:lvlText w:val="%1.%2.%3.%4.%5.%6"/>
       <w:lvlJc w:val="left"/>
       <w:pPr>
@@ -9294,7 +9268,7 @@
     <w:lvl w:ilvl="6">
       <w:start w:val="1"/>
       <w:numFmt w:val="decimal"/>
-      <w:pStyle w:val="Heading7"/>
+      <w:pStyle w:val="Overskrift7"/>
       <w:lvlText w:val="%1.%2.%3.%4.%5.%6.%7"/>
       <w:lvlJc w:val="left"/>
       <w:pPr>
@@ -9307,7 +9281,7 @@
     <w:lvl w:ilvl="7">
       <w:start w:val="1"/>
       <w:numFmt w:val="decimal"/>
-      <w:pStyle w:val="Heading8"/>
+      <w:pStyle w:val="Overskrift8"/>
       <w:lvlText w:val="%1.%2.%3.%4.%5.%6.%7.%8"/>
       <w:lvlJc w:val="left"/>
       <w:pPr>
@@ -9320,7 +9294,7 @@
     <w:lvl w:ilvl="8">
       <w:start w:val="1"/>
       <w:numFmt w:val="decimal"/>
-      <w:pStyle w:val="Heading9"/>
+      <w:pStyle w:val="Overskrift9"/>
       <w:lvlText w:val="%1.%2.%3.%4.%5.%6.%7.%8.%9"/>
       <w:lvlJc w:val="left"/>
       <w:pPr>
@@ -9468,7 +9442,7 @@
     </w:rPrDefault>
     <w:pPrDefault/>
   </w:docDefaults>
-  <w:latentStyles w:defLockedState="0" w:defUIPriority="0" w:defSemiHidden="0" w:defUnhideWhenUsed="0" w:defQFormat="0" w:count="375">
+  <w:latentStyles w:defLockedState="0" w:defUIPriority="0" w:defSemiHidden="0" w:defUnhideWhenUsed="0" w:defQFormat="0" w:count="376">
     <w:lsdException w:name="Normal" w:qFormat="1"/>
     <w:lsdException w:name="heading 1" w:qFormat="1"/>
     <w:lsdException w:name="heading 2" w:qFormat="1"/>
@@ -9568,7 +9542,6 @@
     <w:lsdException w:name="HTML Sample" w:semiHidden="1" w:unhideWhenUsed="1"/>
     <w:lsdException w:name="HTML Typewriter" w:semiHidden="1" w:unhideWhenUsed="1"/>
     <w:lsdException w:name="HTML Variable" w:semiHidden="1" w:unhideWhenUsed="1"/>
-    <w:lsdException w:name="Normal Table" w:semiHidden="1" w:unhideWhenUsed="1"/>
     <w:lsdException w:name="annotation subject" w:semiHidden="1" w:unhideWhenUsed="1"/>
     <w:lsdException w:name="No List" w:semiHidden="1" w:unhideWhenUsed="1"/>
     <w:lsdException w:name="Outline List 1" w:semiHidden="1" w:unhideWhenUsed="1"/>
@@ -9615,10 +9588,8 @@
     <w:lsdException w:name="Table Subtle 2" w:semiHidden="1" w:unhideWhenUsed="1"/>
     <w:lsdException w:name="Table Web 1" w:semiHidden="1" w:unhideWhenUsed="1"/>
     <w:lsdException w:name="Table Web 2" w:semiHidden="1" w:unhideWhenUsed="1"/>
-    <w:lsdException w:name="Table Web 3" w:semiHidden="1" w:unhideWhenUsed="1"/>
     <w:lsdException w:name="Balloon Text" w:semiHidden="1" w:unhideWhenUsed="1"/>
     <w:lsdException w:name="Table Grid" w:uiPriority="59"/>
-    <w:lsdException w:name="Table Theme" w:semiHidden="1" w:unhideWhenUsed="1"/>
     <w:lsdException w:name="Placeholder Text" w:semiHidden="1" w:uiPriority="99"/>
     <w:lsdException w:name="No Spacing" w:uiPriority="1" w:qFormat="1"/>
     <w:lsdException w:name="Light Shading" w:uiPriority="60"/>
@@ -9838,6 +9809,7 @@
     <w:lsdException w:name="Smart Hyperlink" w:semiHidden="1" w:uiPriority="99" w:unhideWhenUsed="1"/>
     <w:lsdException w:name="Hashtag" w:semiHidden="1" w:uiPriority="99" w:unhideWhenUsed="1"/>
     <w:lsdException w:name="Unresolved Mention" w:semiHidden="1" w:uiPriority="99" w:unhideWhenUsed="1"/>
+    <w:lsdException w:name="Smart Link" w:semiHidden="1" w:uiPriority="99" w:unhideWhenUsed="1"/>
   </w:latentStyles>
   <w:style w:type="paragraph" w:default="1" w:styleId="Normal">
     <w:name w:val="Normal"/>
@@ -9849,7 +9821,7 @@
       <w:lang w:val="en-GB" w:eastAsia="en-US"/>
     </w:rPr>
   </w:style>
-  <w:style w:type="paragraph" w:styleId="Heading1">
+  <w:style w:type="paragraph" w:styleId="Overskrift1">
     <w:name w:val="heading 1"/>
     <w:basedOn w:val="Normal"/>
     <w:next w:val="Normal"/>
@@ -9868,7 +9840,7 @@
       <w:sz w:val="24"/>
     </w:rPr>
   </w:style>
-  <w:style w:type="paragraph" w:styleId="Heading2">
+  <w:style w:type="paragraph" w:styleId="Overskrift2">
     <w:name w:val="heading 2"/>
     <w:basedOn w:val="Normal"/>
     <w:next w:val="Normal"/>
@@ -9888,7 +9860,7 @@
       <w:sz w:val="22"/>
     </w:rPr>
   </w:style>
-  <w:style w:type="paragraph" w:styleId="Heading3">
+  <w:style w:type="paragraph" w:styleId="Overskrift3">
     <w:name w:val="heading 3"/>
     <w:basedOn w:val="Normal"/>
     <w:next w:val="Normal"/>
@@ -9907,7 +9879,7 @@
       <w:b/>
     </w:rPr>
   </w:style>
-  <w:style w:type="paragraph" w:styleId="Heading4">
+  <w:style w:type="paragraph" w:styleId="Overskrift4">
     <w:name w:val="heading 4"/>
     <w:basedOn w:val="Normal"/>
     <w:next w:val="Normal"/>
@@ -9927,7 +9899,7 @@
       <w:lang w:val="sq-AL"/>
     </w:rPr>
   </w:style>
-  <w:style w:type="paragraph" w:styleId="Heading5">
+  <w:style w:type="paragraph" w:styleId="Overskrift5">
     <w:name w:val="heading 5"/>
     <w:basedOn w:val="Normal"/>
     <w:next w:val="Normal"/>
@@ -9947,7 +9919,7 @@
       <w:sz w:val="22"/>
     </w:rPr>
   </w:style>
-  <w:style w:type="paragraph" w:styleId="Heading6">
+  <w:style w:type="paragraph" w:styleId="Overskrift6">
     <w:name w:val="heading 6"/>
     <w:basedOn w:val="Normal"/>
     <w:next w:val="Normal"/>
@@ -9967,7 +9939,7 @@
       <w:sz w:val="22"/>
     </w:rPr>
   </w:style>
-  <w:style w:type="paragraph" w:styleId="Heading7">
+  <w:style w:type="paragraph" w:styleId="Overskrift7">
     <w:name w:val="heading 7"/>
     <w:basedOn w:val="Normal"/>
     <w:next w:val="Normal"/>
@@ -9985,7 +9957,7 @@
       <w:i/>
     </w:rPr>
   </w:style>
-  <w:style w:type="paragraph" w:styleId="Heading8">
+  <w:style w:type="paragraph" w:styleId="Overskrift8">
     <w:name w:val="heading 8"/>
     <w:basedOn w:val="Normal"/>
     <w:next w:val="Normal"/>
@@ -10003,7 +9975,7 @@
       <w:i/>
     </w:rPr>
   </w:style>
-  <w:style w:type="paragraph" w:styleId="Heading9">
+  <w:style w:type="paragraph" w:styleId="Overskrift9">
     <w:name w:val="heading 9"/>
     <w:basedOn w:val="Normal"/>
     <w:next w:val="Normal"/>
@@ -10021,13 +9993,13 @@
       <w:i/>
     </w:rPr>
   </w:style>
-  <w:style w:type="character" w:default="1" w:styleId="DefaultParagraphFont">
+  <w:style w:type="character" w:default="1" w:styleId="Standardskriftforavsnitt">
     <w:name w:val="Default Paragraph Font"/>
     <w:uiPriority w:val="1"/>
     <w:semiHidden/>
     <w:unhideWhenUsed/>
   </w:style>
-  <w:style w:type="table" w:default="1" w:styleId="TableNormal">
+  <w:style w:type="table" w:default="1" w:styleId="Vanligtabell">
     <w:name w:val="Normal Table"/>
     <w:uiPriority w:val="99"/>
     <w:semiHidden/>
@@ -10042,13 +10014,13 @@
       </w:tblCellMar>
     </w:tblPr>
   </w:style>
-  <w:style w:type="numbering" w:default="1" w:styleId="NoList">
+  <w:style w:type="numbering" w:default="1" w:styleId="Ingenliste">
     <w:name w:val="No List"/>
     <w:uiPriority w:val="99"/>
     <w:semiHidden/>
     <w:unhideWhenUsed/>
   </w:style>
-  <w:style w:type="paragraph" w:styleId="Header">
+  <w:style w:type="paragraph" w:styleId="Topptekst">
     <w:name w:val="header"/>
     <w:basedOn w:val="Normal"/>
     <w:pPr>
@@ -10058,7 +10030,7 @@
       </w:tabs>
     </w:pPr>
   </w:style>
-  <w:style w:type="paragraph" w:styleId="Footer">
+  <w:style w:type="paragraph" w:styleId="Bunntekst">
     <w:name w:val="footer"/>
     <w:basedOn w:val="Normal"/>
     <w:pPr>
@@ -10072,7 +10044,7 @@
       <w:sz w:val="16"/>
     </w:rPr>
   </w:style>
-  <w:style w:type="paragraph" w:styleId="TOC1">
+  <w:style w:type="paragraph" w:styleId="INNH1">
     <w:name w:val="toc 1"/>
     <w:basedOn w:val="Normal"/>
     <w:next w:val="Normal"/>
@@ -10086,7 +10058,7 @@
       <w:sz w:val="20"/>
     </w:rPr>
   </w:style>
-  <w:style w:type="paragraph" w:styleId="TOC2">
+  <w:style w:type="paragraph" w:styleId="INNH2">
     <w:name w:val="toc 2"/>
     <w:basedOn w:val="Normal"/>
     <w:next w:val="Normal"/>
@@ -10099,7 +10071,7 @@
       <w:sz w:val="20"/>
     </w:rPr>
   </w:style>
-  <w:style w:type="paragraph" w:styleId="TOC3">
+  <w:style w:type="paragraph" w:styleId="INNH3">
     <w:name w:val="toc 3"/>
     <w:basedOn w:val="Normal"/>
     <w:next w:val="Normal"/>
@@ -10112,7 +10084,7 @@
       <w:sz w:val="20"/>
     </w:rPr>
   </w:style>
-  <w:style w:type="paragraph" w:styleId="TOC4">
+  <w:style w:type="paragraph" w:styleId="INNH4">
     <w:name w:val="toc 4"/>
     <w:basedOn w:val="Normal"/>
     <w:next w:val="Normal"/>
@@ -10121,7 +10093,7 @@
       <w:ind w:left="720"/>
     </w:pPr>
   </w:style>
-  <w:style w:type="paragraph" w:styleId="TOC5">
+  <w:style w:type="paragraph" w:styleId="INNH5">
     <w:name w:val="toc 5"/>
     <w:basedOn w:val="Normal"/>
     <w:next w:val="Normal"/>
@@ -10130,7 +10102,7 @@
       <w:ind w:left="960"/>
     </w:pPr>
   </w:style>
-  <w:style w:type="paragraph" w:styleId="TOC6">
+  <w:style w:type="paragraph" w:styleId="INNH6">
     <w:name w:val="toc 6"/>
     <w:basedOn w:val="Normal"/>
     <w:next w:val="Normal"/>
@@ -10139,7 +10111,7 @@
       <w:ind w:left="1200"/>
     </w:pPr>
   </w:style>
-  <w:style w:type="paragraph" w:styleId="TOC7">
+  <w:style w:type="paragraph" w:styleId="INNH7">
     <w:name w:val="toc 7"/>
     <w:basedOn w:val="Normal"/>
     <w:next w:val="Normal"/>
@@ -10148,7 +10120,7 @@
       <w:ind w:left="1440"/>
     </w:pPr>
   </w:style>
-  <w:style w:type="paragraph" w:styleId="TOC8">
+  <w:style w:type="paragraph" w:styleId="INNH8">
     <w:name w:val="toc 8"/>
     <w:basedOn w:val="Normal"/>
     <w:next w:val="Normal"/>
@@ -10157,7 +10129,7 @@
       <w:ind w:left="1680"/>
     </w:pPr>
   </w:style>
-  <w:style w:type="paragraph" w:styleId="TOC9">
+  <w:style w:type="paragraph" w:styleId="INNH9">
     <w:name w:val="toc 9"/>
     <w:basedOn w:val="Normal"/>
     <w:next w:val="Normal"/>
@@ -10166,7 +10138,7 @@
       <w:ind w:left="1920"/>
     </w:pPr>
   </w:style>
-  <w:style w:type="paragraph" w:styleId="Index1">
+  <w:style w:type="paragraph" w:styleId="Indeks1">
     <w:name w:val="index 1"/>
     <w:basedOn w:val="Normal"/>
     <w:next w:val="Normal"/>
@@ -10181,7 +10153,7 @@
       <w:b/>
     </w:rPr>
   </w:style>
-  <w:style w:type="paragraph" w:styleId="Index3">
+  <w:style w:type="paragraph" w:styleId="Indeks3">
     <w:name w:val="index 3"/>
     <w:basedOn w:val="Normal"/>
     <w:next w:val="Normal"/>
@@ -10193,7 +10165,7 @@
       <w:ind w:left="600" w:hanging="200"/>
     </w:pPr>
   </w:style>
-  <w:style w:type="paragraph" w:styleId="Caption">
+  <w:style w:type="paragraph" w:styleId="Bildetekst">
     <w:name w:val="caption"/>
     <w:basedOn w:val="Normal"/>
     <w:next w:val="Normal"/>
@@ -10205,14 +10177,14 @@
       <w:i/>
     </w:rPr>
   </w:style>
-  <w:style w:type="character" w:styleId="FootnoteReference">
+  <w:style w:type="character" w:styleId="Fotnotereferanse">
     <w:name w:val="footnote reference"/>
     <w:semiHidden/>
     <w:rPr>
       <w:vertAlign w:val="superscript"/>
     </w:rPr>
   </w:style>
-  <w:style w:type="paragraph" w:styleId="FootnoteText">
+  <w:style w:type="paragraph" w:styleId="Fotnotetekst">
     <w:name w:val="footnote text"/>
     <w:basedOn w:val="Normal"/>
     <w:semiHidden/>
@@ -10223,30 +10195,30 @@
       <w:sz w:val="20"/>
     </w:rPr>
   </w:style>
-  <w:style w:type="character" w:styleId="CommentReference">
+  <w:style w:type="character" w:styleId="Merknadsreferanse">
     <w:name w:val="annotation reference"/>
     <w:semiHidden/>
     <w:rPr>
       <w:sz w:val="16"/>
     </w:rPr>
   </w:style>
-  <w:style w:type="paragraph" w:styleId="CommentText">
+  <w:style w:type="paragraph" w:styleId="Merknadstekst">
     <w:name w:val="annotation text"/>
     <w:basedOn w:val="Normal"/>
-    <w:link w:val="CommentTextChar"/>
+    <w:link w:val="MerknadstekstTegn"/>
     <w:semiHidden/>
     <w:rPr>
       <w:sz w:val="20"/>
     </w:rPr>
   </w:style>
-  <w:style w:type="character" w:styleId="Hyperlink">
+  <w:style w:type="character" w:styleId="Hyperkobling">
     <w:name w:val="Hyperlink"/>
     <w:rPr>
       <w:color w:val="0000FF"/>
       <w:u w:val="single"/>
     </w:rPr>
   </w:style>
-  <w:style w:type="character" w:styleId="FollowedHyperlink">
+  <w:style w:type="character" w:styleId="Fulgthyperkobling">
     <w:name w:val="FollowedHyperlink"/>
     <w:rPr>
       <w:color w:val="800080"/>
@@ -10264,7 +10236,7 @@
   </w:style>
   <w:style w:type="paragraph" w:customStyle="1" w:styleId="Appendix">
     <w:name w:val="Appendix"/>
-    <w:basedOn w:val="Heading1"/>
+    <w:basedOn w:val="Overskrift1"/>
     <w:pPr>
       <w:keepNext/>
       <w:numPr>
@@ -10290,7 +10262,7 @@
       <w:lang w:val="en-US"/>
     </w:rPr>
   </w:style>
-  <w:style w:type="paragraph" w:styleId="DocumentMap">
+  <w:style w:type="paragraph" w:styleId="Dokumentkart">
     <w:name w:val="Document Map"/>
     <w:basedOn w:val="Normal"/>
     <w:semiHidden/>
@@ -10313,9 +10285,9 @@
       <w:sz w:val="20"/>
     </w:rPr>
   </w:style>
-  <w:style w:type="table" w:styleId="TableGrid">
+  <w:style w:type="table" w:styleId="Tabellrutenett">
     <w:name w:val="Table Grid"/>
-    <w:basedOn w:val="TableNormal"/>
+    <w:basedOn w:val="Vanligtabell"/>
     <w:uiPriority w:val="59"/>
     <w:rsid w:val="00FB38FA"/>
     <w:tblPr>
@@ -10340,7 +10312,7 @@
       <w:sz w:val="20"/>
     </w:rPr>
   </w:style>
-  <w:style w:type="character" w:styleId="Emphasis">
+  <w:style w:type="character" w:styleId="Utheving">
     <w:name w:val="Emphasis"/>
     <w:qFormat/>
     <w:rsid w:val="00376949"/>
@@ -10351,7 +10323,7 @@
   </w:style>
   <w:style w:type="paragraph" w:customStyle="1" w:styleId="Style1">
     <w:name w:val="Style1"/>
-    <w:basedOn w:val="Heading4"/>
+    <w:basedOn w:val="Overskrift4"/>
     <w:autoRedefine/>
     <w:rsid w:val="0092522D"/>
     <w:rPr>
@@ -10360,16 +10332,16 @@
   </w:style>
   <w:style w:type="paragraph" w:customStyle="1" w:styleId="Ref">
     <w:name w:val="Ref"/>
-    <w:basedOn w:val="ListNumber"/>
+    <w:basedOn w:val="Nummerertliste"/>
     <w:rsid w:val="0015485B"/>
     <w:rPr>
       <w:rFonts w:cs="Arial"/>
       <w:lang w:val="sq-AL"/>
     </w:rPr>
   </w:style>
-  <w:style w:type="table" w:styleId="Table3Deffects3">
+  <w:style w:type="table" w:styleId="Tabell-3D-effekt3">
     <w:name w:val="Table 3D effects 3"/>
-    <w:basedOn w:val="TableNormal"/>
+    <w:basedOn w:val="Vanligtabell"/>
     <w:rsid w:val="00360D8E"/>
     <w:tblPr>
       <w:tblStyleRowBandSize w:val="1"/>
@@ -10453,7 +10425,7 @@
       </w:tcPr>
     </w:tblStylePr>
   </w:style>
-  <w:style w:type="paragraph" w:styleId="ListNumber">
+  <w:style w:type="paragraph" w:styleId="Nummerertliste">
     <w:name w:val="List Number"/>
     <w:basedOn w:val="Normal"/>
     <w:rsid w:val="00680AFE"/>
@@ -10463,7 +10435,7 @@
       </w:numPr>
     </w:pPr>
   </w:style>
-  <w:style w:type="paragraph" w:styleId="ListParagraph">
+  <w:style w:type="paragraph" w:styleId="Listeavsnitt">
     <w:name w:val="List Paragraph"/>
     <w:basedOn w:val="Normal"/>
     <w:uiPriority w:val="34"/>
@@ -10473,9 +10445,9 @@
       <w:ind w:left="708"/>
     </w:pPr>
   </w:style>
-  <w:style w:type="table" w:styleId="TableSimple3">
+  <w:style w:type="table" w:styleId="Enkelttabell3">
     <w:name w:val="Table Simple 3"/>
-    <w:basedOn w:val="TableNormal"/>
+    <w:basedOn w:val="Vanligtabell"/>
     <w:rsid w:val="00F56828"/>
     <w:tblPr>
       <w:tblBorders>
@@ -10506,7 +10478,7 @@
   </w:style>
   <w:style w:type="table" w:customStyle="1" w:styleId="BV-QR-SingleColumn">
     <w:name w:val="BV-QR-SingleColumn"/>
-    <w:basedOn w:val="TableNormal"/>
+    <w:basedOn w:val="Vanligtabell"/>
     <w:rsid w:val="001A0E53"/>
     <w:pPr>
       <w:spacing w:before="20" w:after="20" w:line="20" w:lineRule="atLeast"/>
@@ -10553,13 +10525,13 @@
   </w:style>
   <w:style w:type="table" w:customStyle="1" w:styleId="BV-QR-Nx3">
     <w:name w:val="BV-QR-Nx3"/>
-    <w:basedOn w:val="TableNormal"/>
+    <w:basedOn w:val="Vanligtabell"/>
     <w:rsid w:val="009C332E"/>
     <w:tblPr/>
   </w:style>
   <w:style w:type="table" w:customStyle="1" w:styleId="BV-Table-Nx1">
     <w:name w:val="BV-Table-Nx1"/>
-    <w:basedOn w:val="TableNormal"/>
+    <w:basedOn w:val="Vanligtabell"/>
     <w:rsid w:val="00E258C3"/>
     <w:pPr>
       <w:spacing w:before="20" w:after="20" w:line="20" w:lineRule="atLeast"/>
@@ -10611,29 +10583,29 @@
       </w:tcPr>
     </w:tblStylePr>
   </w:style>
-  <w:style w:type="paragraph" w:styleId="CommentSubject">
+  <w:style w:type="paragraph" w:styleId="Kommentaremne">
     <w:name w:val="annotation subject"/>
-    <w:basedOn w:val="CommentText"/>
-    <w:next w:val="CommentText"/>
-    <w:link w:val="CommentSubjectChar"/>
+    <w:basedOn w:val="Merknadstekst"/>
+    <w:next w:val="Merknadstekst"/>
+    <w:link w:val="KommentaremneTegn"/>
     <w:rsid w:val="0003573B"/>
     <w:rPr>
       <w:b/>
       <w:bCs/>
     </w:rPr>
   </w:style>
-  <w:style w:type="character" w:customStyle="1" w:styleId="CommentTextChar">
-    <w:name w:val="Comment Text Char"/>
-    <w:link w:val="CommentText"/>
+  <w:style w:type="character" w:customStyle="1" w:styleId="MerknadstekstTegn">
+    <w:name w:val="Merknadstekst Tegn"/>
+    <w:link w:val="Merknadstekst"/>
     <w:semiHidden/>
     <w:rsid w:val="0003573B"/>
     <w:rPr>
       <w:lang w:val="en-GB"/>
     </w:rPr>
   </w:style>
-  <w:style w:type="character" w:customStyle="1" w:styleId="CommentSubjectChar">
-    <w:name w:val="Comment Subject Char"/>
-    <w:link w:val="CommentSubject"/>
+  <w:style w:type="character" w:customStyle="1" w:styleId="KommentaremneTegn">
+    <w:name w:val="Kommentaremne Tegn"/>
+    <w:link w:val="Kommentaremne"/>
     <w:rsid w:val="0003573B"/>
     <w:rPr>
       <w:b/>
@@ -10641,10 +10613,10 @@
       <w:lang w:val="en-GB"/>
     </w:rPr>
   </w:style>
-  <w:style w:type="paragraph" w:styleId="BalloonText">
+  <w:style w:type="paragraph" w:styleId="Bobletekst">
     <w:name w:val="Balloon Text"/>
     <w:basedOn w:val="Normal"/>
-    <w:link w:val="BalloonTextChar"/>
+    <w:link w:val="BobletekstTegn"/>
     <w:rsid w:val="0003573B"/>
     <w:rPr>
       <w:rFonts w:ascii="Tahoma" w:hAnsi="Tahoma" w:cs="Tahoma"/>
@@ -10652,9 +10624,9 @@
       <w:szCs w:val="16"/>
     </w:rPr>
   </w:style>
-  <w:style w:type="character" w:customStyle="1" w:styleId="BalloonTextChar">
-    <w:name w:val="Balloon Text Char"/>
-    <w:link w:val="BalloonText"/>
+  <w:style w:type="character" w:customStyle="1" w:styleId="BobletekstTegn">
+    <w:name w:val="Bobletekst Tegn"/>
+    <w:link w:val="Bobletekst"/>
     <w:rsid w:val="0003573B"/>
     <w:rPr>
       <w:rFonts w:ascii="Tahoma" w:hAnsi="Tahoma" w:cs="Tahoma"/>
@@ -10663,18 +10635,18 @@
       <w:lang w:val="en-GB"/>
     </w:rPr>
   </w:style>
-  <w:style w:type="paragraph" w:styleId="BodyText">
+  <w:style w:type="paragraph" w:styleId="Brdtekst">
     <w:name w:val="Body Text"/>
     <w:basedOn w:val="Normal"/>
-    <w:link w:val="BodyTextChar"/>
+    <w:link w:val="BrdtekstTegn"/>
     <w:rsid w:val="00E2206C"/>
     <w:pPr>
       <w:spacing w:after="120"/>
     </w:pPr>
   </w:style>
-  <w:style w:type="character" w:customStyle="1" w:styleId="BodyTextChar">
-    <w:name w:val="Body Text Char"/>
-    <w:link w:val="BodyText"/>
+  <w:style w:type="character" w:customStyle="1" w:styleId="BrdtekstTegn">
+    <w:name w:val="Brødtekst Tegn"/>
+    <w:link w:val="Brdtekst"/>
     <w:rsid w:val="00E2206C"/>
     <w:rPr>
       <w:sz w:val="24"/>
@@ -10692,7 +10664,7 @@
   </w:style>
   <w:style w:type="table" w:customStyle="1" w:styleId="Rutenettabell1lys-uthevingsfarge11">
     <w:name w:val="Rutenettabell 1 lys - uthevingsfarge 11"/>
-    <w:basedOn w:val="TableNormal"/>
+    <w:basedOn w:val="Vanligtabell"/>
     <w:uiPriority w:val="46"/>
     <w:rsid w:val="005A2CB9"/>
     <w:rPr>
@@ -10764,11 +10736,11 @@
       <w:color w:val="000000"/>
     </w:rPr>
   </w:style>
-  <w:style w:type="paragraph" w:styleId="Title">
+  <w:style w:type="paragraph" w:styleId="Tittel">
     <w:name w:val="Title"/>
     <w:basedOn w:val="Normal"/>
     <w:next w:val="Normal"/>
-    <w:link w:val="TitleChar"/>
+    <w:link w:val="TittelTegn"/>
     <w:qFormat/>
     <w:rsid w:val="00F26B83"/>
     <w:pPr>
@@ -10784,10 +10756,10 @@
       <w:szCs w:val="56"/>
     </w:rPr>
   </w:style>
-  <w:style w:type="character" w:customStyle="1" w:styleId="TitleChar">
-    <w:name w:val="Title Char"/>
-    <w:basedOn w:val="DefaultParagraphFont"/>
-    <w:link w:val="Title"/>
+  <w:style w:type="character" w:customStyle="1" w:styleId="TittelTegn">
+    <w:name w:val="Tittel Tegn"/>
+    <w:basedOn w:val="Standardskriftforavsnitt"/>
+    <w:link w:val="Tittel"/>
     <w:rsid w:val="00F26B83"/>
     <w:rPr>
       <w:rFonts w:ascii="Helvetica Neue" w:eastAsiaTheme="majorEastAsia" w:hAnsi="Helvetica Neue" w:cstheme="majorBidi"/>
@@ -10800,11 +10772,11 @@
       <w:lang w:val="en-GB" w:eastAsia="en-US"/>
     </w:rPr>
   </w:style>
-  <w:style w:type="paragraph" w:styleId="Subtitle">
+  <w:style w:type="paragraph" w:styleId="Undertittel">
     <w:name w:val="Subtitle"/>
     <w:basedOn w:val="Normal"/>
     <w:next w:val="Normal"/>
-    <w:link w:val="SubtitleChar"/>
+    <w:link w:val="UndertittelTegn"/>
     <w:qFormat/>
     <w:rsid w:val="001D006A"/>
     <w:pPr>
@@ -10821,10 +10793,10 @@
       <w:szCs w:val="22"/>
     </w:rPr>
   </w:style>
-  <w:style w:type="character" w:customStyle="1" w:styleId="SubtitleChar">
-    <w:name w:val="Subtitle Char"/>
-    <w:basedOn w:val="DefaultParagraphFont"/>
-    <w:link w:val="Subtitle"/>
+  <w:style w:type="character" w:customStyle="1" w:styleId="UndertittelTegn">
+    <w:name w:val="Undertittel Tegn"/>
+    <w:basedOn w:val="Standardskriftforavsnitt"/>
+    <w:link w:val="Undertittel"/>
     <w:rsid w:val="001D006A"/>
     <w:rPr>
       <w:rFonts w:ascii="Helvetica Light" w:eastAsiaTheme="minorEastAsia" w:hAnsi="Helvetica Light" w:cstheme="minorBidi"/>
@@ -10834,9 +10806,9 @@
       <w:lang w:val="en-GB" w:eastAsia="en-US"/>
     </w:rPr>
   </w:style>
-  <w:style w:type="character" w:styleId="PageNumber">
+  <w:style w:type="character" w:styleId="Sidetall">
     <w:name w:val="page number"/>
-    <w:basedOn w:val="DefaultParagraphFont"/>
+    <w:basedOn w:val="Standardskriftforavsnitt"/>
     <w:rsid w:val="004D74A3"/>
   </w:style>
 </w:styles>
@@ -11108,7 +11080,7 @@
 </file>
 
 <file path=customXml/itemProps1.xml><?xml version="1.0" encoding="utf-8"?>
-<ds:datastoreItem xmlns:ds="http://schemas.openxmlformats.org/officeDocument/2006/customXml" ds:itemID="{E3977034-8BDB-4137-AD1E-A74B1D7BCD92}">
+<ds:datastoreItem xmlns:ds="http://schemas.openxmlformats.org/officeDocument/2006/customXml" ds:itemID="{E1389E28-7A5F-9B46-B512-CF2BF872C98E}">
   <ds:schemaRefs>
     <ds:schemaRef ds:uri="http://schemas.openxmlformats.org/officeDocument/2006/bibliography"/>
   </ds:schemaRefs>

</xml_diff>